<commit_message>
some fixes on code
</commit_message>
<xml_diff>
--- a/finalRapor.docx
+++ b/finalRapor.docx
@@ -4,6 +4,7 @@
   <w:body>
     <w:p>
       <w:pPr>
+        <w:spacing w:line="360" w:lineRule="auto"/>
         <w:jc w:val="center"/>
         <w:rPr>
           <w:rFonts w:ascii="Times New Roman" w:hAnsi="Times New Roman" w:cs="Times New Roman"/>
@@ -16,6 +17,7 @@
     </w:p>
     <w:p>
       <w:pPr>
+        <w:spacing w:line="360" w:lineRule="auto"/>
         <w:jc w:val="center"/>
         <w:rPr>
           <w:rFonts w:ascii="Times New Roman" w:hAnsi="Times New Roman" w:cs="Times New Roman"/>
@@ -28,6 +30,7 @@
     </w:p>
     <w:p>
       <w:pPr>
+        <w:spacing w:line="360" w:lineRule="auto"/>
         <w:jc w:val="center"/>
         <w:rPr>
           <w:rFonts w:ascii="Times New Roman" w:hAnsi="Times New Roman" w:cs="Times New Roman"/>
@@ -40,6 +43,7 @@
     </w:p>
     <w:p>
       <w:pPr>
+        <w:spacing w:line="360" w:lineRule="auto"/>
         <w:rPr>
           <w:rFonts w:ascii="Times New Roman" w:hAnsi="Times New Roman" w:cs="Times New Roman"/>
           <w:b/>
@@ -51,6 +55,7 @@
     </w:p>
     <w:p>
       <w:pPr>
+        <w:spacing w:line="360" w:lineRule="auto"/>
         <w:rPr>
           <w:rFonts w:ascii="Times New Roman" w:hAnsi="Times New Roman" w:cs="Times New Roman"/>
           <w:b/>
@@ -62,6 +67,7 @@
     </w:p>
     <w:p>
       <w:pPr>
+        <w:spacing w:line="360" w:lineRule="auto"/>
         <w:jc w:val="center"/>
         <w:rPr>
           <w:rFonts w:ascii="Times New Roman" w:hAnsi="Times New Roman" w:cs="Times New Roman"/>
@@ -74,18 +80,7 @@
     </w:p>
     <w:p>
       <w:pPr>
-        <w:jc w:val="center"/>
-        <w:rPr>
-          <w:rFonts w:ascii="Times New Roman" w:hAnsi="Times New Roman" w:cs="Times New Roman"/>
-          <w:b/>
-          <w:bCs/>
-          <w:sz w:val="32"/>
-          <w:szCs w:val="32"/>
-        </w:rPr>
-      </w:pPr>
-    </w:p>
-    <w:p>
-      <w:pPr>
+        <w:spacing w:line="360" w:lineRule="auto"/>
         <w:jc w:val="center"/>
         <w:rPr>
           <w:rFonts w:ascii="Times New Roman" w:hAnsi="Times New Roman" w:cs="Times New Roman"/>
@@ -156,6 +151,7 @@
     </w:p>
     <w:p>
       <w:pPr>
+        <w:spacing w:line="360" w:lineRule="auto"/>
         <w:jc w:val="center"/>
         <w:rPr>
           <w:rFonts w:ascii="Times New Roman" w:hAnsi="Times New Roman" w:cs="Times New Roman"/>
@@ -178,6 +174,7 @@
     </w:p>
     <w:p>
       <w:pPr>
+        <w:spacing w:line="360" w:lineRule="auto"/>
         <w:jc w:val="center"/>
         <w:rPr>
           <w:rFonts w:ascii="Times New Roman" w:hAnsi="Times New Roman" w:cs="Times New Roman"/>
@@ -200,6 +197,7 @@
     </w:p>
     <w:p>
       <w:pPr>
+        <w:spacing w:line="360" w:lineRule="auto"/>
         <w:jc w:val="center"/>
         <w:rPr>
           <w:rFonts w:ascii="Times New Roman" w:hAnsi="Times New Roman" w:cs="Times New Roman"/>
@@ -222,6 +220,7 @@
     </w:p>
     <w:p>
       <w:pPr>
+        <w:spacing w:line="360" w:lineRule="auto"/>
         <w:jc w:val="center"/>
         <w:rPr>
           <w:rFonts w:ascii="Times New Roman" w:hAnsi="Times New Roman" w:cs="Times New Roman"/>
@@ -268,6 +267,7 @@
     </w:p>
     <w:p>
       <w:pPr>
+        <w:spacing w:line="360" w:lineRule="auto"/>
         <w:rPr>
           <w:rFonts w:ascii="Times New Roman" w:hAnsi="Times New Roman" w:cs="Times New Roman"/>
           <w:b/>
@@ -307,6 +307,7 @@
     </w:p>
     <w:p>
       <w:pPr>
+        <w:spacing w:line="360" w:lineRule="auto"/>
         <w:rPr>
           <w:rFonts w:ascii="Times New Roman" w:hAnsi="Times New Roman" w:cs="Times New Roman"/>
           <w:b/>
@@ -346,6 +347,7 @@
     </w:p>
     <w:p>
       <w:pPr>
+        <w:spacing w:line="360" w:lineRule="auto"/>
         <w:rPr>
           <w:rFonts w:ascii="Times New Roman" w:hAnsi="Times New Roman" w:cs="Times New Roman"/>
           <w:sz w:val="32"/>
@@ -383,6 +385,7 @@
     </w:p>
     <w:p>
       <w:pPr>
+        <w:spacing w:line="360" w:lineRule="auto"/>
         <w:rPr>
           <w:rFonts w:ascii="Times New Roman" w:hAnsi="Times New Roman" w:cs="Times New Roman"/>
           <w:b/>
@@ -394,6 +397,7 @@
     </w:p>
     <w:p>
       <w:pPr>
+        <w:spacing w:line="360" w:lineRule="auto"/>
         <w:rPr>
           <w:rFonts w:ascii="Times New Roman" w:hAnsi="Times New Roman" w:cs="Times New Roman"/>
           <w:b/>
@@ -405,6 +409,7 @@
     </w:p>
     <w:p>
       <w:pPr>
+        <w:spacing w:line="360" w:lineRule="auto"/>
         <w:rPr>
           <w:rFonts w:ascii="Times New Roman" w:hAnsi="Times New Roman" w:cs="Times New Roman"/>
           <w:b/>
@@ -416,6 +421,7 @@
     </w:p>
     <w:p>
       <w:pPr>
+        <w:spacing w:line="360" w:lineRule="auto"/>
         <w:rPr>
           <w:rFonts w:ascii="Times New Roman" w:hAnsi="Times New Roman" w:cs="Times New Roman"/>
           <w:b/>
@@ -427,39 +433,7 @@
     </w:p>
     <w:p>
       <w:pPr>
-        <w:rPr>
-          <w:rFonts w:ascii="Times New Roman" w:hAnsi="Times New Roman" w:cs="Times New Roman"/>
-          <w:b/>
-          <w:bCs/>
-          <w:sz w:val="32"/>
-          <w:szCs w:val="32"/>
-        </w:rPr>
-      </w:pPr>
-    </w:p>
-    <w:p>
-      <w:pPr>
-        <w:rPr>
-          <w:rFonts w:ascii="Times New Roman" w:hAnsi="Times New Roman" w:cs="Times New Roman"/>
-          <w:b/>
-          <w:bCs/>
-          <w:sz w:val="32"/>
-          <w:szCs w:val="32"/>
-        </w:rPr>
-      </w:pPr>
-    </w:p>
-    <w:p>
-      <w:pPr>
-        <w:rPr>
-          <w:rFonts w:ascii="Times New Roman" w:hAnsi="Times New Roman" w:cs="Times New Roman"/>
-          <w:b/>
-          <w:bCs/>
-          <w:sz w:val="32"/>
-          <w:szCs w:val="32"/>
-        </w:rPr>
-      </w:pPr>
-    </w:p>
-    <w:p>
-      <w:pPr>
+        <w:spacing w:line="360" w:lineRule="auto"/>
         <w:rPr>
           <w:rFonts w:ascii="Times New Roman" w:hAnsi="Times New Roman" w:cs="Times New Roman"/>
           <w:b/>
@@ -482,47 +456,215 @@
     </w:p>
     <w:p>
       <w:pPr>
-        <w:pStyle w:val="ListeParagraf"/>
+        <w:spacing w:line="360" w:lineRule="auto"/>
+        <w:rPr>
+          <w:rFonts w:ascii="Times New Roman" w:hAnsi="Times New Roman" w:cs="Times New Roman"/>
+        </w:rPr>
+      </w:pPr>
+      <w:r>
+        <w:rPr>
+          <w:rFonts w:ascii="Times New Roman" w:hAnsi="Times New Roman" w:cs="Times New Roman"/>
+        </w:rPr>
+        <w:t>Bu proje, güvenli dosya transferi için geliştirilmiş kapsamlı bir ağ uygulamasıdır. Sistem hem TCP hem de UDP protokollerini destekleyen, dosya transferlerinde uçtan uca şifreleme kullanan ve çeşitli ağ analiz araçları sunan bir yapıya sahiptir.</w:t>
+      </w:r>
+    </w:p>
+    <w:p>
+      <w:pPr>
+        <w:spacing w:line="360" w:lineRule="auto"/>
+        <w:rPr>
+          <w:rFonts w:ascii="Times New Roman" w:hAnsi="Times New Roman" w:cs="Times New Roman"/>
+        </w:rPr>
+      </w:pPr>
+      <w:r>
+        <w:rPr>
+          <w:rFonts w:ascii="Times New Roman" w:hAnsi="Times New Roman" w:cs="Times New Roman"/>
+        </w:rPr>
+        <w:t>Projenin ana bileşenleri şunlardır:</w:t>
+      </w:r>
+    </w:p>
+    <w:p>
+      <w:pPr>
         <w:numPr>
           <w:ilvl w:val="0"/>
-          <w:numId w:val="1"/>
-        </w:numPr>
-        <w:jc w:val="both"/>
-        <w:rPr>
-          <w:rFonts w:ascii="Times New Roman" w:hAnsi="Times New Roman" w:cs="Times New Roman"/>
-          <w:b/>
-          <w:bCs/>
-          <w:sz w:val="26"/>
-          <w:szCs w:val="26"/>
-        </w:rPr>
-      </w:pPr>
-      <w:r>
-        <w:rPr>
-          <w:rFonts w:ascii="Times New Roman" w:hAnsi="Times New Roman" w:cs="Times New Roman"/>
-          <w:sz w:val="26"/>
-          <w:szCs w:val="26"/>
-        </w:rPr>
-        <w:t>Bu projede, şifreleme, kimlik doğrulama ve bütünlük kontrolü sağlayan gelişmiş bir dosya transfer sistemi geliştirilmekte. Sistem, IP başlıklarının düşük seviyeli işlenmesi (TTL, bayraklar, parçalara ayırma, checksum) yoluyla ağ protokollerine derinlemesine bir bakış sunmayı hedeflemektedir. Aynı zamanda, ağ performansı (gecikme, bant genişliği, paket kaybı) çeşitli senaryolar altında analiz edilmekte ve güvenlik testleri (MITM saldırıları, paket enjeksiyonu) gerçekleştirilmektedir. Python (Scapy) tabanlı bu sistem, güvenli iletişim ve performans analizi konuları deneyim</w:t>
-      </w:r>
-      <w:r>
-        <w:rPr>
-          <w:rFonts w:ascii="Times New Roman" w:hAnsi="Times New Roman" w:cs="Times New Roman"/>
-          <w:sz w:val="26"/>
-          <w:szCs w:val="26"/>
-        </w:rPr>
-        <w:t>i</w:t>
-      </w:r>
-      <w:r>
-        <w:rPr>
-          <w:rFonts w:ascii="Times New Roman" w:hAnsi="Times New Roman" w:cs="Times New Roman"/>
-          <w:sz w:val="26"/>
-          <w:szCs w:val="26"/>
-        </w:rPr>
-        <w:t xml:space="preserve"> amaçlamaktadır.</w:t>
-      </w:r>
-    </w:p>
-    <w:p>
-      <w:pPr>
+          <w:numId w:val="3"/>
+        </w:numPr>
+        <w:spacing w:line="360" w:lineRule="auto"/>
+        <w:rPr>
+          <w:rFonts w:ascii="Times New Roman" w:hAnsi="Times New Roman" w:cs="Times New Roman"/>
+        </w:rPr>
+      </w:pPr>
+      <w:r>
+        <w:rPr>
+          <w:rFonts w:ascii="Times New Roman" w:hAnsi="Times New Roman" w:cs="Times New Roman"/>
+          <w:b/>
+          <w:bCs/>
+        </w:rPr>
+        <w:t>Güvenli Dosya Transferi</w:t>
+      </w:r>
+      <w:r>
+        <w:rPr>
+          <w:rFonts w:ascii="Times New Roman" w:hAnsi="Times New Roman" w:cs="Times New Roman"/>
+        </w:rPr>
+        <w:t>: AES-256 şifreleme ve RSA asimetrik şifreleme kullanılarak uçtan uca güvenli dosya transferi sağlanmaktadır. Dosyalar önce AES ile şifrelenir, AES anahtarı ise RSA ile korunur.</w:t>
+      </w:r>
+    </w:p>
+    <w:p>
+      <w:pPr>
+        <w:numPr>
+          <w:ilvl w:val="0"/>
+          <w:numId w:val="3"/>
+        </w:numPr>
+        <w:spacing w:line="360" w:lineRule="auto"/>
+        <w:rPr>
+          <w:rFonts w:ascii="Times New Roman" w:hAnsi="Times New Roman" w:cs="Times New Roman"/>
+        </w:rPr>
+      </w:pPr>
+      <w:r>
+        <w:rPr>
+          <w:rFonts w:ascii="Times New Roman" w:hAnsi="Times New Roman" w:cs="Times New Roman"/>
+          <w:b/>
+          <w:bCs/>
+        </w:rPr>
+        <w:t>Çoklu Protokol Desteği</w:t>
+      </w:r>
+      <w:r>
+        <w:rPr>
+          <w:rFonts w:ascii="Times New Roman" w:hAnsi="Times New Roman" w:cs="Times New Roman"/>
+        </w:rPr>
+        <w:t>: Hem TCP hem de UDP protokolleri üzerinden dosya transferi yapılabilmektedir. UDP transferlerinde özel parçalama ve yeniden birleştirme mekanizmaları kullanılmaktadır.</w:t>
+      </w:r>
+    </w:p>
+    <w:p>
+      <w:pPr>
+        <w:numPr>
+          <w:ilvl w:val="0"/>
+          <w:numId w:val="3"/>
+        </w:numPr>
+        <w:spacing w:line="360" w:lineRule="auto"/>
+        <w:rPr>
+          <w:rFonts w:ascii="Times New Roman" w:hAnsi="Times New Roman" w:cs="Times New Roman"/>
+        </w:rPr>
+      </w:pPr>
+      <w:r>
+        <w:rPr>
+          <w:rFonts w:ascii="Times New Roman" w:hAnsi="Times New Roman" w:cs="Times New Roman"/>
+          <w:b/>
+          <w:bCs/>
+        </w:rPr>
+        <w:t>Ağ Analizi ve Güvenlik</w:t>
+      </w:r>
+      <w:r>
+        <w:rPr>
+          <w:rFonts w:ascii="Times New Roman" w:hAnsi="Times New Roman" w:cs="Times New Roman"/>
+        </w:rPr>
+        <w:t>: Uygulama, ağ performansını ölçen (gecikme, bant genişliği, paket kaybı), güvenlik testleri yapan (MITM tespiti, paket enjeksiyonu analizi) ve protokol karşılaştırmaları sunan kapsamlı analiz araçları içermektedir.</w:t>
+      </w:r>
+    </w:p>
+    <w:p>
+      <w:pPr>
+        <w:numPr>
+          <w:ilvl w:val="0"/>
+          <w:numId w:val="3"/>
+        </w:numPr>
+        <w:spacing w:line="360" w:lineRule="auto"/>
+        <w:rPr>
+          <w:rFonts w:ascii="Times New Roman" w:hAnsi="Times New Roman" w:cs="Times New Roman"/>
+        </w:rPr>
+      </w:pPr>
+      <w:r>
+        <w:rPr>
+          <w:rFonts w:ascii="Times New Roman" w:hAnsi="Times New Roman" w:cs="Times New Roman"/>
+          <w:b/>
+          <w:bCs/>
+        </w:rPr>
+        <w:t>Gelişmiş IP Başlık İşlemleri</w:t>
+      </w:r>
+      <w:r>
+        <w:rPr>
+          <w:rFonts w:ascii="Times New Roman" w:hAnsi="Times New Roman" w:cs="Times New Roman"/>
+        </w:rPr>
+        <w:t>: IP paketlerinin düşük seviyeli manipülasyonu, özelleştirilmiş MTU boyutları, TTL değerleri ve IP bayrakları gibi detaylı kontroller sağlanmaktadır.</w:t>
+      </w:r>
+    </w:p>
+    <w:p>
+      <w:pPr>
+        <w:numPr>
+          <w:ilvl w:val="0"/>
+          <w:numId w:val="3"/>
+        </w:numPr>
+        <w:spacing w:line="360" w:lineRule="auto"/>
+        <w:rPr>
+          <w:rFonts w:ascii="Times New Roman" w:hAnsi="Times New Roman" w:cs="Times New Roman"/>
+        </w:rPr>
+      </w:pPr>
+      <w:r>
+        <w:rPr>
+          <w:rFonts w:ascii="Times New Roman" w:hAnsi="Times New Roman" w:cs="Times New Roman"/>
+          <w:b/>
+          <w:bCs/>
+        </w:rPr>
+        <w:t>Kullanıcı Arayüzü</w:t>
+      </w:r>
+      <w:r>
+        <w:rPr>
+          <w:rFonts w:ascii="Times New Roman" w:hAnsi="Times New Roman" w:cs="Times New Roman"/>
+        </w:rPr>
+        <w:t>: Tüm bu işlevler, kullanıcı dostu bir grafik arayüz üzerinden erişilebilir şekilde tasarlanmıştır. GUI, sunucu yönetimi, dosya transferi ve ağ analizi için ayrı sekmeler içermektedir.</w:t>
+      </w:r>
+    </w:p>
+    <w:p>
+      <w:pPr>
+        <w:spacing w:line="360" w:lineRule="auto"/>
+        <w:rPr>
+          <w:rFonts w:ascii="Times New Roman" w:hAnsi="Times New Roman" w:cs="Times New Roman"/>
+        </w:rPr>
+      </w:pPr>
+      <w:r>
+        <w:rPr>
+          <w:rFonts w:ascii="Times New Roman" w:hAnsi="Times New Roman" w:cs="Times New Roman"/>
+        </w:rPr>
+        <w:t>Proje, modern ağ programlama tekniklerini kullanarak güvenli ve güvenilir dosya transferi sağlamayı amaçlamaktadır. Aynı zamanda, ağ performansı ve güvenliği konusunda detaylı analizler yaparak sistem yöneticilerine ve geliştiricilere değerli bilgiler sunmaktadır.</w:t>
+      </w:r>
+      <w:r>
+        <w:rPr>
+          <w:rFonts w:ascii="Times New Roman" w:hAnsi="Times New Roman" w:cs="Times New Roman"/>
+        </w:rPr>
+        <w:t xml:space="preserve"> </w:t>
+      </w:r>
+    </w:p>
+    <w:p>
+      <w:pPr>
+        <w:spacing w:line="360" w:lineRule="auto"/>
+        <w:rPr>
+          <w:rFonts w:ascii="Times New Roman" w:hAnsi="Times New Roman" w:cs="Times New Roman"/>
+        </w:rPr>
+      </w:pPr>
+      <w:r>
+        <w:rPr>
+          <w:rFonts w:ascii="Times New Roman" w:hAnsi="Times New Roman" w:cs="Times New Roman"/>
+        </w:rPr>
+        <w:t>Bu sistem, özellikle güvenli dosya transferi gerektiren kurumsal ortamlar, uzaktan çalışma senaryoları ve hassas veri paylaşımı gerektiren uygulamalar için uygundur. Projenin modüler yapısı, yeni özelliklerin kolayca eklenebilmesine ve mevcut özelliklerin geliştirilebilmesine olanak sağlamaktadır.</w:t>
+      </w:r>
+    </w:p>
+    <w:p>
+      <w:pPr>
+        <w:spacing w:line="360" w:lineRule="auto"/>
+        <w:rPr>
+          <w:rFonts w:ascii="Times New Roman" w:hAnsi="Times New Roman" w:cs="Times New Roman"/>
+        </w:rPr>
+      </w:pPr>
+    </w:p>
+    <w:p>
+      <w:pPr>
+        <w:spacing w:line="360" w:lineRule="auto"/>
+        <w:rPr>
+          <w:rFonts w:ascii="Times New Roman" w:hAnsi="Times New Roman" w:cs="Times New Roman"/>
+        </w:rPr>
+      </w:pPr>
+    </w:p>
+    <w:p>
+      <w:pPr>
+        <w:spacing w:line="360" w:lineRule="auto"/>
         <w:rPr>
           <w:rFonts w:ascii="Times New Roman" w:hAnsi="Times New Roman" w:cs="Times New Roman"/>
           <w:b/>
@@ -539,185 +681,1150 @@
           <w:sz w:val="28"/>
           <w:szCs w:val="28"/>
         </w:rPr>
+        <w:lastRenderedPageBreak/>
         <w:t>Technical Details – Teknik Detaylar</w:t>
       </w:r>
     </w:p>
     <w:p>
       <w:pPr>
-        <w:pStyle w:val="ListeParagraf"/>
+        <w:spacing w:line="360" w:lineRule="auto"/>
+        <w:ind w:left="360"/>
+        <w:jc w:val="both"/>
+        <w:rPr>
+          <w:rFonts w:ascii="Times New Roman" w:hAnsi="Times New Roman" w:cs="Times New Roman"/>
+          <w:b/>
+          <w:bCs/>
+          <w:sz w:val="26"/>
+          <w:szCs w:val="26"/>
+        </w:rPr>
+      </w:pPr>
+      <w:r>
+        <w:rPr>
+          <w:rFonts w:ascii="Times New Roman" w:hAnsi="Times New Roman" w:cs="Times New Roman"/>
+          <w:b/>
+          <w:bCs/>
+          <w:sz w:val="26"/>
+          <w:szCs w:val="26"/>
+        </w:rPr>
+        <w:t>Yazılım Dili</w:t>
+      </w:r>
+    </w:p>
+    <w:p>
+      <w:pPr>
         <w:numPr>
           <w:ilvl w:val="0"/>
-          <w:numId w:val="2"/>
-        </w:numPr>
-        <w:jc w:val="both"/>
-        <w:rPr>
-          <w:rFonts w:ascii="Times New Roman" w:hAnsi="Times New Roman" w:cs="Times New Roman"/>
-          <w:b/>
-          <w:bCs/>
-          <w:sz w:val="26"/>
-          <w:szCs w:val="26"/>
-        </w:rPr>
-      </w:pPr>
-      <w:r>
-        <w:rPr>
-          <w:rFonts w:ascii="Times New Roman" w:hAnsi="Times New Roman" w:cs="Times New Roman"/>
-          <w:sz w:val="26"/>
-          <w:szCs w:val="26"/>
-        </w:rPr>
-        <w:t xml:space="preserve">Yazılım Dili </w:t>
-      </w:r>
-      <w:r>
-        <w:sym w:font="Wingdings" w:char="F0E0"/>
-      </w:r>
-      <w:r>
-        <w:rPr>
-          <w:rFonts w:ascii="Times New Roman" w:hAnsi="Times New Roman" w:cs="Times New Roman"/>
-          <w:sz w:val="26"/>
-          <w:szCs w:val="26"/>
-        </w:rPr>
-        <w:t xml:space="preserve"> Python</w:t>
-      </w:r>
-    </w:p>
-    <w:p>
-      <w:pPr>
-        <w:pStyle w:val="ListeParagraf"/>
+          <w:numId w:val="4"/>
+        </w:numPr>
+        <w:tabs>
+          <w:tab w:val="clear" w:pos="720"/>
+          <w:tab w:val="num" w:pos="1080"/>
+        </w:tabs>
+        <w:spacing w:line="360" w:lineRule="auto"/>
+        <w:ind w:left="1080"/>
+        <w:jc w:val="both"/>
+        <w:rPr>
+          <w:rFonts w:ascii="Times New Roman" w:hAnsi="Times New Roman" w:cs="Times New Roman"/>
+          <w:sz w:val="26"/>
+          <w:szCs w:val="26"/>
+        </w:rPr>
+      </w:pPr>
+      <w:r>
+        <w:rPr>
+          <w:rFonts w:ascii="Times New Roman" w:hAnsi="Times New Roman" w:cs="Times New Roman"/>
+        </w:rPr>
+        <w:t>Python</w:t>
+      </w:r>
+    </w:p>
+    <w:p>
+      <w:pPr>
+        <w:spacing w:line="360" w:lineRule="auto"/>
+        <w:ind w:left="360"/>
+        <w:jc w:val="both"/>
+        <w:rPr>
+          <w:rFonts w:ascii="Times New Roman" w:hAnsi="Times New Roman" w:cs="Times New Roman"/>
+          <w:b/>
+          <w:bCs/>
+          <w:sz w:val="26"/>
+          <w:szCs w:val="26"/>
+        </w:rPr>
+      </w:pPr>
+      <w:r>
+        <w:rPr>
+          <w:rFonts w:ascii="Times New Roman" w:hAnsi="Times New Roman" w:cs="Times New Roman"/>
+          <w:b/>
+          <w:bCs/>
+          <w:sz w:val="26"/>
+          <w:szCs w:val="26"/>
+        </w:rPr>
+        <w:t>Şifreleme Kütüphaneleri</w:t>
+      </w:r>
+    </w:p>
+    <w:p>
+      <w:pPr>
         <w:numPr>
           <w:ilvl w:val="0"/>
-          <w:numId w:val="2"/>
-        </w:numPr>
-        <w:jc w:val="both"/>
-        <w:rPr>
-          <w:rFonts w:ascii="Times New Roman" w:hAnsi="Times New Roman" w:cs="Times New Roman"/>
-          <w:b/>
-          <w:bCs/>
-          <w:sz w:val="26"/>
-          <w:szCs w:val="26"/>
-        </w:rPr>
-      </w:pPr>
-      <w:r>
-        <w:rPr>
-          <w:rFonts w:ascii="Times New Roman" w:hAnsi="Times New Roman" w:cs="Times New Roman"/>
-          <w:sz w:val="26"/>
-          <w:szCs w:val="26"/>
-        </w:rPr>
-        <w:t xml:space="preserve">Şifreleme Kütüphaneleri </w:t>
-      </w:r>
-      <w:r>
-        <w:sym w:font="Wingdings" w:char="F0E0"/>
-      </w:r>
-      <w:r>
-        <w:rPr>
-          <w:rFonts w:ascii="Times New Roman" w:hAnsi="Times New Roman" w:cs="Times New Roman"/>
-          <w:sz w:val="26"/>
-          <w:szCs w:val="26"/>
-        </w:rPr>
-        <w:t xml:space="preserve"> cryptography</w:t>
-      </w:r>
-    </w:p>
-    <w:p>
-      <w:pPr>
-        <w:pStyle w:val="ListeParagraf"/>
+          <w:numId w:val="5"/>
+        </w:numPr>
+        <w:spacing w:line="360" w:lineRule="auto"/>
+        <w:ind w:left="1080"/>
+        <w:jc w:val="both"/>
+        <w:rPr>
+          <w:rFonts w:ascii="Times New Roman" w:hAnsi="Times New Roman" w:cs="Times New Roman"/>
+          <w:sz w:val="26"/>
+          <w:szCs w:val="26"/>
+        </w:rPr>
+      </w:pPr>
+      <w:r>
+        <w:rPr>
+          <w:rFonts w:ascii="Times New Roman" w:hAnsi="Times New Roman" w:cs="Times New Roman"/>
+          <w:b/>
+          <w:bCs/>
+          <w:sz w:val="26"/>
+          <w:szCs w:val="26"/>
+        </w:rPr>
+        <w:t>cryptography</w:t>
+      </w:r>
+    </w:p>
+    <w:p>
+      <w:pPr>
+        <w:numPr>
+          <w:ilvl w:val="1"/>
+          <w:numId w:val="5"/>
+        </w:numPr>
+        <w:spacing w:line="360" w:lineRule="auto"/>
+        <w:ind w:left="1800"/>
+        <w:jc w:val="both"/>
+        <w:rPr>
+          <w:rFonts w:ascii="Times New Roman" w:hAnsi="Times New Roman" w:cs="Times New Roman"/>
+        </w:rPr>
+      </w:pPr>
+      <w:r>
+        <w:rPr>
+          <w:rFonts w:ascii="Times New Roman" w:hAnsi="Times New Roman" w:cs="Times New Roman"/>
+        </w:rPr>
+        <w:t>Simetrik şifreleme (AES-256-CBC)</w:t>
+      </w:r>
+    </w:p>
+    <w:p>
+      <w:pPr>
+        <w:numPr>
+          <w:ilvl w:val="1"/>
+          <w:numId w:val="5"/>
+        </w:numPr>
+        <w:spacing w:line="360" w:lineRule="auto"/>
+        <w:ind w:left="1800"/>
+        <w:jc w:val="both"/>
+        <w:rPr>
+          <w:rFonts w:ascii="Times New Roman" w:hAnsi="Times New Roman" w:cs="Times New Roman"/>
+        </w:rPr>
+      </w:pPr>
+      <w:r>
+        <w:rPr>
+          <w:rFonts w:ascii="Times New Roman" w:hAnsi="Times New Roman" w:cs="Times New Roman"/>
+        </w:rPr>
+        <w:t>Asimetrik şifreleme (RSA-2048)</w:t>
+      </w:r>
+    </w:p>
+    <w:p>
+      <w:pPr>
+        <w:numPr>
+          <w:ilvl w:val="1"/>
+          <w:numId w:val="5"/>
+        </w:numPr>
+        <w:spacing w:line="360" w:lineRule="auto"/>
+        <w:ind w:left="1800"/>
+        <w:jc w:val="both"/>
+        <w:rPr>
+          <w:rFonts w:ascii="Times New Roman" w:hAnsi="Times New Roman" w:cs="Times New Roman"/>
+        </w:rPr>
+      </w:pPr>
+      <w:r>
+        <w:rPr>
+          <w:rFonts w:ascii="Times New Roman" w:hAnsi="Times New Roman" w:cs="Times New Roman"/>
+        </w:rPr>
+        <w:t>Hash fonksiyonları (SHA-256)</w:t>
+      </w:r>
+    </w:p>
+    <w:p>
+      <w:pPr>
+        <w:numPr>
+          <w:ilvl w:val="1"/>
+          <w:numId w:val="5"/>
+        </w:numPr>
+        <w:spacing w:line="360" w:lineRule="auto"/>
+        <w:ind w:left="1800"/>
+        <w:jc w:val="both"/>
+        <w:rPr>
+          <w:rFonts w:ascii="Times New Roman" w:hAnsi="Times New Roman" w:cs="Times New Roman"/>
+        </w:rPr>
+      </w:pPr>
+      <w:r>
+        <w:rPr>
+          <w:rFonts w:ascii="Times New Roman" w:hAnsi="Times New Roman" w:cs="Times New Roman"/>
+        </w:rPr>
+        <w:t>PKCS7 padding</w:t>
+      </w:r>
+    </w:p>
+    <w:p>
+      <w:pPr>
+        <w:numPr>
+          <w:ilvl w:val="1"/>
+          <w:numId w:val="5"/>
+        </w:numPr>
+        <w:spacing w:line="360" w:lineRule="auto"/>
+        <w:ind w:left="1800"/>
+        <w:jc w:val="both"/>
+        <w:rPr>
+          <w:rFonts w:ascii="Times New Roman" w:hAnsi="Times New Roman" w:cs="Times New Roman"/>
+        </w:rPr>
+      </w:pPr>
+      <w:r>
+        <w:rPr>
+          <w:rFonts w:ascii="Times New Roman" w:hAnsi="Times New Roman" w:cs="Times New Roman"/>
+        </w:rPr>
+        <w:t>Key serialization</w:t>
+      </w:r>
+    </w:p>
+    <w:p>
+      <w:pPr>
+        <w:spacing w:line="360" w:lineRule="auto"/>
+        <w:ind w:left="360"/>
+        <w:jc w:val="both"/>
+        <w:rPr>
+          <w:rFonts w:ascii="Times New Roman" w:hAnsi="Times New Roman" w:cs="Times New Roman"/>
+          <w:b/>
+          <w:bCs/>
+          <w:sz w:val="26"/>
+          <w:szCs w:val="26"/>
+        </w:rPr>
+      </w:pPr>
+      <w:r>
+        <w:rPr>
+          <w:rFonts w:ascii="Times New Roman" w:hAnsi="Times New Roman" w:cs="Times New Roman"/>
+          <w:b/>
+          <w:bCs/>
+          <w:sz w:val="26"/>
+          <w:szCs w:val="26"/>
+        </w:rPr>
+        <w:t>Ağ Kütüphaneleri</w:t>
+      </w:r>
+    </w:p>
+    <w:p>
+      <w:pPr>
         <w:numPr>
           <w:ilvl w:val="0"/>
-          <w:numId w:val="2"/>
-        </w:numPr>
-        <w:jc w:val="both"/>
-        <w:rPr>
-          <w:rFonts w:ascii="Times New Roman" w:hAnsi="Times New Roman" w:cs="Times New Roman"/>
-          <w:b/>
-          <w:bCs/>
-          <w:sz w:val="26"/>
-          <w:szCs w:val="26"/>
-        </w:rPr>
-      </w:pPr>
-      <w:r>
-        <w:rPr>
-          <w:rFonts w:ascii="Times New Roman" w:hAnsi="Times New Roman" w:cs="Times New Roman"/>
-          <w:sz w:val="26"/>
-          <w:szCs w:val="26"/>
-        </w:rPr>
-        <w:t xml:space="preserve">Diğer Kütüphaneler </w:t>
-      </w:r>
-      <w:r>
-        <w:rPr>
-          <w:rFonts w:ascii="Times New Roman" w:hAnsi="Times New Roman" w:cs="Times New Roman"/>
-          <w:sz w:val="26"/>
-          <w:szCs w:val="26"/>
-        </w:rPr>
-        <w:sym w:font="Wingdings" w:char="F0E0"/>
-      </w:r>
-      <w:r>
-        <w:rPr>
-          <w:rFonts w:ascii="Times New Roman" w:hAnsi="Times New Roman" w:cs="Times New Roman"/>
-          <w:sz w:val="26"/>
-          <w:szCs w:val="26"/>
-        </w:rPr>
-        <w:t xml:space="preserve"> Scapy, socket, secrets, subprocess</w:t>
-      </w:r>
-    </w:p>
-    <w:p>
-      <w:pPr>
-        <w:pStyle w:val="ListeParagraf"/>
+          <w:numId w:val="6"/>
+        </w:numPr>
+        <w:spacing w:line="360" w:lineRule="auto"/>
+        <w:ind w:left="1080"/>
+        <w:jc w:val="both"/>
+        <w:rPr>
+          <w:rFonts w:ascii="Times New Roman" w:hAnsi="Times New Roman" w:cs="Times New Roman"/>
+          <w:sz w:val="26"/>
+          <w:szCs w:val="26"/>
+        </w:rPr>
+      </w:pPr>
+      <w:r>
+        <w:rPr>
+          <w:rFonts w:ascii="Times New Roman" w:hAnsi="Times New Roman" w:cs="Times New Roman"/>
+          <w:b/>
+          <w:bCs/>
+          <w:sz w:val="26"/>
+          <w:szCs w:val="26"/>
+        </w:rPr>
+        <w:t>socket</w:t>
+      </w:r>
+    </w:p>
+    <w:p>
+      <w:pPr>
+        <w:numPr>
+          <w:ilvl w:val="1"/>
+          <w:numId w:val="6"/>
+        </w:numPr>
+        <w:spacing w:line="360" w:lineRule="auto"/>
+        <w:ind w:left="1800"/>
+        <w:jc w:val="both"/>
+        <w:rPr>
+          <w:rFonts w:ascii="Times New Roman" w:hAnsi="Times New Roman" w:cs="Times New Roman"/>
+        </w:rPr>
+      </w:pPr>
+      <w:r>
+        <w:rPr>
+          <w:rFonts w:ascii="Times New Roman" w:hAnsi="Times New Roman" w:cs="Times New Roman"/>
+        </w:rPr>
+        <w:t>TCP/UDP soket programlama</w:t>
+      </w:r>
+    </w:p>
+    <w:p>
+      <w:pPr>
+        <w:numPr>
+          <w:ilvl w:val="1"/>
+          <w:numId w:val="6"/>
+        </w:numPr>
+        <w:spacing w:line="360" w:lineRule="auto"/>
+        <w:ind w:left="1800"/>
+        <w:jc w:val="both"/>
+        <w:rPr>
+          <w:rFonts w:ascii="Times New Roman" w:hAnsi="Times New Roman" w:cs="Times New Roman"/>
+        </w:rPr>
+      </w:pPr>
+      <w:r>
+        <w:rPr>
+          <w:rFonts w:ascii="Times New Roman" w:hAnsi="Times New Roman" w:cs="Times New Roman"/>
+        </w:rPr>
+        <w:t>Özel buffer boyutları</w:t>
+      </w:r>
+    </w:p>
+    <w:p>
+      <w:pPr>
+        <w:numPr>
+          <w:ilvl w:val="1"/>
+          <w:numId w:val="6"/>
+        </w:numPr>
+        <w:spacing w:line="360" w:lineRule="auto"/>
+        <w:ind w:left="1800"/>
+        <w:jc w:val="both"/>
+        <w:rPr>
+          <w:rFonts w:ascii="Times New Roman" w:hAnsi="Times New Roman" w:cs="Times New Roman"/>
+        </w:rPr>
+      </w:pPr>
+      <w:r>
+        <w:rPr>
+          <w:rFonts w:ascii="Times New Roman" w:hAnsi="Times New Roman" w:cs="Times New Roman"/>
+        </w:rPr>
+        <w:t>Timeout yönetimi</w:t>
+      </w:r>
+    </w:p>
+    <w:p>
+      <w:pPr>
         <w:numPr>
           <w:ilvl w:val="0"/>
-          <w:numId w:val="2"/>
-        </w:numPr>
-        <w:jc w:val="both"/>
-        <w:rPr>
-          <w:rFonts w:ascii="Times New Roman" w:hAnsi="Times New Roman" w:cs="Times New Roman"/>
-          <w:b/>
-          <w:bCs/>
-          <w:sz w:val="26"/>
-          <w:szCs w:val="26"/>
-        </w:rPr>
-      </w:pPr>
-      <w:r>
-        <w:rPr>
-          <w:rFonts w:ascii="Times New Roman" w:hAnsi="Times New Roman" w:cs="Times New Roman"/>
-          <w:sz w:val="26"/>
-          <w:szCs w:val="26"/>
-        </w:rPr>
-        <w:t>Ağ Analiz Araçlar</w:t>
-      </w:r>
-      <w:r>
-        <w:rPr>
-          <w:rFonts w:ascii="Times New Roman" w:hAnsi="Times New Roman" w:cs="Times New Roman"/>
-          <w:sz w:val="26"/>
-          <w:szCs w:val="26"/>
-        </w:rPr>
-        <w:t xml:space="preserve">ı </w:t>
-      </w:r>
-      <w:r>
-        <w:rPr>
-          <w:rFonts w:ascii="Times New Roman" w:hAnsi="Times New Roman" w:cs="Times New Roman"/>
-          <w:sz w:val="26"/>
-          <w:szCs w:val="26"/>
-        </w:rPr>
-        <w:sym w:font="Wingdings" w:char="F0E0"/>
-      </w:r>
-      <w:r>
-        <w:rPr>
-          <w:rFonts w:ascii="Times New Roman" w:hAnsi="Times New Roman" w:cs="Times New Roman"/>
-          <w:sz w:val="26"/>
-          <w:szCs w:val="26"/>
-        </w:rPr>
-        <w:t xml:space="preserve"> ping, iperf3, Wireshark</w:t>
-      </w:r>
-    </w:p>
-    <w:p>
-      <w:pPr>
-        <w:pStyle w:val="ListeParagraf"/>
+          <w:numId w:val="6"/>
+        </w:numPr>
+        <w:spacing w:line="360" w:lineRule="auto"/>
+        <w:ind w:left="1080"/>
+        <w:jc w:val="both"/>
+        <w:rPr>
+          <w:rFonts w:ascii="Times New Roman" w:hAnsi="Times New Roman" w:cs="Times New Roman"/>
+          <w:sz w:val="26"/>
+          <w:szCs w:val="26"/>
+        </w:rPr>
+      </w:pPr>
+      <w:r>
+        <w:rPr>
+          <w:rFonts w:ascii="Times New Roman" w:hAnsi="Times New Roman" w:cs="Times New Roman"/>
+          <w:b/>
+          <w:bCs/>
+          <w:sz w:val="26"/>
+          <w:szCs w:val="26"/>
+        </w:rPr>
+        <w:t>scapy</w:t>
+      </w:r>
+    </w:p>
+    <w:p>
+      <w:pPr>
+        <w:numPr>
+          <w:ilvl w:val="1"/>
+          <w:numId w:val="6"/>
+        </w:numPr>
+        <w:spacing w:line="360" w:lineRule="auto"/>
+        <w:ind w:left="1800"/>
+        <w:jc w:val="both"/>
+        <w:rPr>
+          <w:rFonts w:ascii="Times New Roman" w:hAnsi="Times New Roman" w:cs="Times New Roman"/>
+        </w:rPr>
+      </w:pPr>
+      <w:r>
+        <w:rPr>
+          <w:rFonts w:ascii="Times New Roman" w:hAnsi="Times New Roman" w:cs="Times New Roman"/>
+        </w:rPr>
+        <w:t xml:space="preserve">IP </w:t>
+      </w:r>
+      <w:r>
+        <w:rPr>
+          <w:rFonts w:ascii="Times New Roman" w:hAnsi="Times New Roman" w:cs="Times New Roman"/>
+        </w:rPr>
+        <w:t>başlık</w:t>
+      </w:r>
+      <w:r>
+        <w:rPr>
+          <w:rFonts w:ascii="Times New Roman" w:hAnsi="Times New Roman" w:cs="Times New Roman"/>
+        </w:rPr>
+        <w:t xml:space="preserve"> manipülasyonu</w:t>
+      </w:r>
+    </w:p>
+    <w:p>
+      <w:pPr>
+        <w:numPr>
+          <w:ilvl w:val="1"/>
+          <w:numId w:val="6"/>
+        </w:numPr>
+        <w:spacing w:line="360" w:lineRule="auto"/>
+        <w:ind w:left="1800"/>
+        <w:jc w:val="both"/>
+        <w:rPr>
+          <w:rFonts w:ascii="Times New Roman" w:hAnsi="Times New Roman" w:cs="Times New Roman"/>
+        </w:rPr>
+      </w:pPr>
+      <w:r>
+        <w:rPr>
+          <w:rFonts w:ascii="Times New Roman" w:hAnsi="Times New Roman" w:cs="Times New Roman"/>
+        </w:rPr>
+        <w:t>Paket yakalama ve analiz</w:t>
+      </w:r>
+    </w:p>
+    <w:p>
+      <w:pPr>
+        <w:numPr>
+          <w:ilvl w:val="1"/>
+          <w:numId w:val="6"/>
+        </w:numPr>
+        <w:spacing w:line="360" w:lineRule="auto"/>
+        <w:ind w:left="1800"/>
+        <w:jc w:val="both"/>
+        <w:rPr>
+          <w:rFonts w:ascii="Times New Roman" w:hAnsi="Times New Roman" w:cs="Times New Roman"/>
+        </w:rPr>
+      </w:pPr>
+      <w:r>
+        <w:rPr>
+          <w:rFonts w:ascii="Times New Roman" w:hAnsi="Times New Roman" w:cs="Times New Roman"/>
+        </w:rPr>
+        <w:t>Checksum hesaplama ve doğrulama</w:t>
+      </w:r>
+    </w:p>
+    <w:p>
+      <w:pPr>
+        <w:spacing w:line="360" w:lineRule="auto"/>
+        <w:ind w:left="360"/>
+        <w:jc w:val="both"/>
+        <w:rPr>
+          <w:rFonts w:ascii="Times New Roman" w:hAnsi="Times New Roman" w:cs="Times New Roman"/>
+          <w:b/>
+          <w:bCs/>
+          <w:sz w:val="26"/>
+          <w:szCs w:val="26"/>
+        </w:rPr>
+      </w:pPr>
+      <w:r>
+        <w:rPr>
+          <w:rFonts w:ascii="Times New Roman" w:hAnsi="Times New Roman" w:cs="Times New Roman"/>
+          <w:b/>
+          <w:bCs/>
+          <w:sz w:val="26"/>
+          <w:szCs w:val="26"/>
+        </w:rPr>
+        <w:t>Güvenlik Kütüphaneleri</w:t>
+      </w:r>
+    </w:p>
+    <w:p>
+      <w:pPr>
         <w:numPr>
           <w:ilvl w:val="0"/>
-          <w:numId w:val="2"/>
-        </w:numPr>
-        <w:jc w:val="both"/>
-        <w:rPr>
-          <w:rFonts w:ascii="Times New Roman" w:hAnsi="Times New Roman" w:cs="Times New Roman"/>
-          <w:b/>
-          <w:bCs/>
-          <w:sz w:val="26"/>
-          <w:szCs w:val="26"/>
+          <w:numId w:val="7"/>
+        </w:numPr>
+        <w:spacing w:line="360" w:lineRule="auto"/>
+        <w:ind w:left="1080"/>
+        <w:jc w:val="both"/>
+        <w:rPr>
+          <w:rFonts w:ascii="Times New Roman" w:hAnsi="Times New Roman" w:cs="Times New Roman"/>
+          <w:sz w:val="26"/>
+          <w:szCs w:val="26"/>
+        </w:rPr>
+      </w:pPr>
+      <w:r>
+        <w:rPr>
+          <w:rFonts w:ascii="Times New Roman" w:hAnsi="Times New Roman" w:cs="Times New Roman"/>
+          <w:b/>
+          <w:bCs/>
+          <w:sz w:val="26"/>
+          <w:szCs w:val="26"/>
+        </w:rPr>
+        <w:t>secrets</w:t>
+      </w:r>
+    </w:p>
+    <w:p>
+      <w:pPr>
+        <w:numPr>
+          <w:ilvl w:val="1"/>
+          <w:numId w:val="7"/>
+        </w:numPr>
+        <w:spacing w:line="360" w:lineRule="auto"/>
+        <w:ind w:left="1800"/>
+        <w:jc w:val="both"/>
+        <w:rPr>
+          <w:rFonts w:ascii="Times New Roman" w:hAnsi="Times New Roman" w:cs="Times New Roman"/>
+        </w:rPr>
+      </w:pPr>
+      <w:r>
+        <w:rPr>
+          <w:rFonts w:ascii="Times New Roman" w:hAnsi="Times New Roman" w:cs="Times New Roman"/>
+        </w:rPr>
+        <w:t>Kriptografik güvenli rastgele sayı üretimi</w:t>
+      </w:r>
+    </w:p>
+    <w:p>
+      <w:pPr>
+        <w:numPr>
+          <w:ilvl w:val="1"/>
+          <w:numId w:val="7"/>
+        </w:numPr>
+        <w:spacing w:line="360" w:lineRule="auto"/>
+        <w:ind w:left="1800"/>
+        <w:jc w:val="both"/>
+        <w:rPr>
+          <w:rFonts w:ascii="Times New Roman" w:hAnsi="Times New Roman" w:cs="Times New Roman"/>
+        </w:rPr>
+      </w:pPr>
+      <w:r>
+        <w:rPr>
+          <w:rFonts w:ascii="Times New Roman" w:hAnsi="Times New Roman" w:cs="Times New Roman"/>
+        </w:rPr>
+        <w:t>Token oluşturma</w:t>
+      </w:r>
+    </w:p>
+    <w:p>
+      <w:pPr>
+        <w:spacing w:line="360" w:lineRule="auto"/>
+        <w:ind w:left="360"/>
+        <w:jc w:val="both"/>
+        <w:rPr>
+          <w:rFonts w:ascii="Times New Roman" w:hAnsi="Times New Roman" w:cs="Times New Roman"/>
+          <w:b/>
+          <w:bCs/>
+          <w:sz w:val="26"/>
+          <w:szCs w:val="26"/>
+        </w:rPr>
+      </w:pPr>
+      <w:r>
+        <w:rPr>
+          <w:rFonts w:ascii="Times New Roman" w:hAnsi="Times New Roman" w:cs="Times New Roman"/>
+          <w:b/>
+          <w:bCs/>
+          <w:sz w:val="26"/>
+          <w:szCs w:val="26"/>
+        </w:rPr>
+        <w:t>Sistem Kütüphaneleri</w:t>
+      </w:r>
+    </w:p>
+    <w:p>
+      <w:pPr>
+        <w:numPr>
+          <w:ilvl w:val="0"/>
+          <w:numId w:val="8"/>
+        </w:numPr>
+        <w:spacing w:line="360" w:lineRule="auto"/>
+        <w:ind w:left="1080"/>
+        <w:jc w:val="both"/>
+        <w:rPr>
+          <w:rFonts w:ascii="Times New Roman" w:hAnsi="Times New Roman" w:cs="Times New Roman"/>
+          <w:sz w:val="26"/>
+          <w:szCs w:val="26"/>
+        </w:rPr>
+      </w:pPr>
+      <w:r>
+        <w:rPr>
+          <w:rFonts w:ascii="Times New Roman" w:hAnsi="Times New Roman" w:cs="Times New Roman"/>
+          <w:b/>
+          <w:bCs/>
+          <w:sz w:val="26"/>
+          <w:szCs w:val="26"/>
+        </w:rPr>
+        <w:lastRenderedPageBreak/>
+        <w:t>subprocess</w:t>
+      </w:r>
+    </w:p>
+    <w:p>
+      <w:pPr>
+        <w:numPr>
+          <w:ilvl w:val="1"/>
+          <w:numId w:val="8"/>
+        </w:numPr>
+        <w:spacing w:line="360" w:lineRule="auto"/>
+        <w:ind w:left="1800"/>
+        <w:jc w:val="both"/>
+        <w:rPr>
+          <w:rFonts w:ascii="Times New Roman" w:hAnsi="Times New Roman" w:cs="Times New Roman"/>
+        </w:rPr>
+      </w:pPr>
+      <w:r>
+        <w:rPr>
+          <w:rFonts w:ascii="Times New Roman" w:hAnsi="Times New Roman" w:cs="Times New Roman"/>
+        </w:rPr>
+        <w:t>Harici komut çalıştırma</w:t>
+      </w:r>
+    </w:p>
+    <w:p>
+      <w:pPr>
+        <w:numPr>
+          <w:ilvl w:val="1"/>
+          <w:numId w:val="8"/>
+        </w:numPr>
+        <w:spacing w:line="360" w:lineRule="auto"/>
+        <w:ind w:left="1800"/>
+        <w:jc w:val="both"/>
+        <w:rPr>
+          <w:rFonts w:ascii="Times New Roman" w:hAnsi="Times New Roman" w:cs="Times New Roman"/>
+        </w:rPr>
+      </w:pPr>
+      <w:r>
+        <w:rPr>
+          <w:rFonts w:ascii="Times New Roman" w:hAnsi="Times New Roman" w:cs="Times New Roman"/>
+        </w:rPr>
+        <w:t>Ağ analiz araçları entegrasyonu</w:t>
+      </w:r>
+    </w:p>
+    <w:p>
+      <w:pPr>
+        <w:numPr>
+          <w:ilvl w:val="0"/>
+          <w:numId w:val="8"/>
+        </w:numPr>
+        <w:spacing w:line="360" w:lineRule="auto"/>
+        <w:ind w:left="1080"/>
+        <w:jc w:val="both"/>
+        <w:rPr>
+          <w:rFonts w:ascii="Times New Roman" w:hAnsi="Times New Roman" w:cs="Times New Roman"/>
+          <w:sz w:val="26"/>
+          <w:szCs w:val="26"/>
+        </w:rPr>
+      </w:pPr>
+      <w:r>
+        <w:rPr>
+          <w:rFonts w:ascii="Times New Roman" w:hAnsi="Times New Roman" w:cs="Times New Roman"/>
+          <w:b/>
+          <w:bCs/>
+          <w:sz w:val="26"/>
+          <w:szCs w:val="26"/>
+        </w:rPr>
+        <w:t>os</w:t>
+      </w:r>
+    </w:p>
+    <w:p>
+      <w:pPr>
+        <w:numPr>
+          <w:ilvl w:val="1"/>
+          <w:numId w:val="8"/>
+        </w:numPr>
+        <w:spacing w:line="360" w:lineRule="auto"/>
+        <w:ind w:left="1800"/>
+        <w:jc w:val="both"/>
+        <w:rPr>
+          <w:rFonts w:ascii="Times New Roman" w:hAnsi="Times New Roman" w:cs="Times New Roman"/>
+        </w:rPr>
+      </w:pPr>
+      <w:r>
+        <w:rPr>
+          <w:rFonts w:ascii="Times New Roman" w:hAnsi="Times New Roman" w:cs="Times New Roman"/>
+        </w:rPr>
+        <w:t>Dosya işlemleri</w:t>
+      </w:r>
+    </w:p>
+    <w:p>
+      <w:pPr>
+        <w:numPr>
+          <w:ilvl w:val="1"/>
+          <w:numId w:val="8"/>
+        </w:numPr>
+        <w:spacing w:line="360" w:lineRule="auto"/>
+        <w:ind w:left="1800"/>
+        <w:jc w:val="both"/>
+        <w:rPr>
+          <w:rFonts w:ascii="Times New Roman" w:hAnsi="Times New Roman" w:cs="Times New Roman"/>
+        </w:rPr>
+      </w:pPr>
+      <w:r>
+        <w:rPr>
+          <w:rFonts w:ascii="Times New Roman" w:hAnsi="Times New Roman" w:cs="Times New Roman"/>
+        </w:rPr>
+        <w:t>Path yönetimi</w:t>
+      </w:r>
+    </w:p>
+    <w:p>
+      <w:pPr>
+        <w:spacing w:line="360" w:lineRule="auto"/>
+        <w:ind w:left="360"/>
+        <w:jc w:val="both"/>
+        <w:rPr>
+          <w:rFonts w:ascii="Times New Roman" w:hAnsi="Times New Roman" w:cs="Times New Roman"/>
+          <w:b/>
+          <w:bCs/>
+          <w:sz w:val="26"/>
+          <w:szCs w:val="26"/>
+        </w:rPr>
+      </w:pPr>
+      <w:r>
+        <w:rPr>
+          <w:rFonts w:ascii="Times New Roman" w:hAnsi="Times New Roman" w:cs="Times New Roman"/>
+          <w:b/>
+          <w:bCs/>
+          <w:sz w:val="26"/>
+          <w:szCs w:val="26"/>
+        </w:rPr>
+        <w:t>Ağ Analiz Araçları</w:t>
+      </w:r>
+    </w:p>
+    <w:p>
+      <w:pPr>
+        <w:numPr>
+          <w:ilvl w:val="0"/>
+          <w:numId w:val="9"/>
+        </w:numPr>
+        <w:spacing w:line="360" w:lineRule="auto"/>
+        <w:ind w:left="1080"/>
+        <w:jc w:val="both"/>
+        <w:rPr>
+          <w:rFonts w:ascii="Times New Roman" w:hAnsi="Times New Roman" w:cs="Times New Roman"/>
+          <w:sz w:val="26"/>
+          <w:szCs w:val="26"/>
+        </w:rPr>
+      </w:pPr>
+      <w:r>
+        <w:rPr>
+          <w:rFonts w:ascii="Times New Roman" w:hAnsi="Times New Roman" w:cs="Times New Roman"/>
+          <w:b/>
+          <w:bCs/>
+          <w:sz w:val="26"/>
+          <w:szCs w:val="26"/>
+        </w:rPr>
+        <w:t>ping</w:t>
+      </w:r>
+    </w:p>
+    <w:p>
+      <w:pPr>
+        <w:numPr>
+          <w:ilvl w:val="1"/>
+          <w:numId w:val="9"/>
+        </w:numPr>
+        <w:spacing w:line="360" w:lineRule="auto"/>
+        <w:ind w:left="1800"/>
+        <w:jc w:val="both"/>
+        <w:rPr>
+          <w:rFonts w:ascii="Times New Roman" w:hAnsi="Times New Roman" w:cs="Times New Roman"/>
+        </w:rPr>
+      </w:pPr>
+      <w:r>
+        <w:rPr>
+          <w:rFonts w:ascii="Times New Roman" w:hAnsi="Times New Roman" w:cs="Times New Roman"/>
+        </w:rPr>
+        <w:t>Gecikme ölçümü</w:t>
+      </w:r>
+    </w:p>
+    <w:p>
+      <w:pPr>
+        <w:numPr>
+          <w:ilvl w:val="1"/>
+          <w:numId w:val="9"/>
+        </w:numPr>
+        <w:spacing w:line="360" w:lineRule="auto"/>
+        <w:ind w:left="1800"/>
+        <w:jc w:val="both"/>
+        <w:rPr>
+          <w:rFonts w:ascii="Times New Roman" w:hAnsi="Times New Roman" w:cs="Times New Roman"/>
+        </w:rPr>
+      </w:pPr>
+      <w:r>
+        <w:rPr>
+          <w:rFonts w:ascii="Times New Roman" w:hAnsi="Times New Roman" w:cs="Times New Roman"/>
+        </w:rPr>
+        <w:t>Paket kaybı tespiti</w:t>
+      </w:r>
+    </w:p>
+    <w:p>
+      <w:pPr>
+        <w:numPr>
+          <w:ilvl w:val="0"/>
+          <w:numId w:val="9"/>
+        </w:numPr>
+        <w:spacing w:line="360" w:lineRule="auto"/>
+        <w:ind w:left="1080"/>
+        <w:jc w:val="both"/>
+        <w:rPr>
+          <w:rFonts w:ascii="Times New Roman" w:hAnsi="Times New Roman" w:cs="Times New Roman"/>
+          <w:sz w:val="26"/>
+          <w:szCs w:val="26"/>
+        </w:rPr>
+      </w:pPr>
+      <w:r>
+        <w:rPr>
+          <w:rFonts w:ascii="Times New Roman" w:hAnsi="Times New Roman" w:cs="Times New Roman"/>
+          <w:b/>
+          <w:bCs/>
+          <w:sz w:val="26"/>
+          <w:szCs w:val="26"/>
+        </w:rPr>
+        <w:t>iperf3</w:t>
+      </w:r>
+    </w:p>
+    <w:p>
+      <w:pPr>
+        <w:numPr>
+          <w:ilvl w:val="1"/>
+          <w:numId w:val="9"/>
+        </w:numPr>
+        <w:spacing w:line="360" w:lineRule="auto"/>
+        <w:ind w:left="1800"/>
+        <w:jc w:val="both"/>
+        <w:rPr>
+          <w:rFonts w:ascii="Times New Roman" w:hAnsi="Times New Roman" w:cs="Times New Roman"/>
+        </w:rPr>
+      </w:pPr>
+      <w:r>
+        <w:rPr>
+          <w:rFonts w:ascii="Times New Roman" w:hAnsi="Times New Roman" w:cs="Times New Roman"/>
+        </w:rPr>
+        <w:t>Bant genişliği ölçümü</w:t>
+      </w:r>
+    </w:p>
+    <w:p>
+      <w:pPr>
+        <w:numPr>
+          <w:ilvl w:val="1"/>
+          <w:numId w:val="9"/>
+        </w:numPr>
+        <w:spacing w:line="360" w:lineRule="auto"/>
+        <w:ind w:left="1800"/>
+        <w:jc w:val="both"/>
+        <w:rPr>
+          <w:rFonts w:ascii="Times New Roman" w:hAnsi="Times New Roman" w:cs="Times New Roman"/>
+        </w:rPr>
+      </w:pPr>
+      <w:r>
+        <w:rPr>
+          <w:rFonts w:ascii="Times New Roman" w:hAnsi="Times New Roman" w:cs="Times New Roman"/>
+        </w:rPr>
+        <w:t>Performans analizi</w:t>
+      </w:r>
+    </w:p>
+    <w:p>
+      <w:pPr>
+        <w:numPr>
+          <w:ilvl w:val="0"/>
+          <w:numId w:val="9"/>
+        </w:numPr>
+        <w:spacing w:line="360" w:lineRule="auto"/>
+        <w:ind w:left="1080"/>
+        <w:jc w:val="both"/>
+        <w:rPr>
+          <w:rFonts w:ascii="Times New Roman" w:hAnsi="Times New Roman" w:cs="Times New Roman"/>
+          <w:sz w:val="26"/>
+          <w:szCs w:val="26"/>
+        </w:rPr>
+      </w:pPr>
+      <w:r>
+        <w:rPr>
+          <w:rFonts w:ascii="Times New Roman" w:hAnsi="Times New Roman" w:cs="Times New Roman"/>
+          <w:b/>
+          <w:bCs/>
+          <w:sz w:val="26"/>
+          <w:szCs w:val="26"/>
+        </w:rPr>
+        <w:t>Wireshark</w:t>
+      </w:r>
+    </w:p>
+    <w:p>
+      <w:pPr>
+        <w:numPr>
+          <w:ilvl w:val="1"/>
+          <w:numId w:val="9"/>
+        </w:numPr>
+        <w:spacing w:line="360" w:lineRule="auto"/>
+        <w:ind w:left="1800"/>
+        <w:jc w:val="both"/>
+        <w:rPr>
+          <w:rFonts w:ascii="Times New Roman" w:hAnsi="Times New Roman" w:cs="Times New Roman"/>
+        </w:rPr>
+      </w:pPr>
+      <w:r>
+        <w:rPr>
+          <w:rFonts w:ascii="Times New Roman" w:hAnsi="Times New Roman" w:cs="Times New Roman"/>
+        </w:rPr>
+        <w:t>Paket yakalama ve analiz</w:t>
+      </w:r>
+    </w:p>
+    <w:p>
+      <w:pPr>
+        <w:numPr>
+          <w:ilvl w:val="1"/>
+          <w:numId w:val="9"/>
+        </w:numPr>
+        <w:spacing w:line="360" w:lineRule="auto"/>
+        <w:ind w:left="1800"/>
+        <w:jc w:val="both"/>
+        <w:rPr>
+          <w:rFonts w:ascii="Times New Roman" w:hAnsi="Times New Roman" w:cs="Times New Roman"/>
+        </w:rPr>
+      </w:pPr>
+      <w:r>
+        <w:rPr>
+          <w:rFonts w:ascii="Times New Roman" w:hAnsi="Times New Roman" w:cs="Times New Roman"/>
+        </w:rPr>
+        <w:t>Protokol analizi</w:t>
+      </w:r>
+    </w:p>
+    <w:p>
+      <w:pPr>
+        <w:spacing w:line="360" w:lineRule="auto"/>
+        <w:ind w:left="360"/>
+        <w:jc w:val="both"/>
+        <w:rPr>
+          <w:rFonts w:ascii="Times New Roman" w:hAnsi="Times New Roman" w:cs="Times New Roman"/>
+          <w:b/>
+          <w:bCs/>
+          <w:sz w:val="26"/>
+          <w:szCs w:val="26"/>
+        </w:rPr>
+      </w:pPr>
+      <w:r>
+        <w:rPr>
+          <w:rFonts w:ascii="Times New Roman" w:hAnsi="Times New Roman" w:cs="Times New Roman"/>
+          <w:b/>
+          <w:bCs/>
+          <w:sz w:val="26"/>
+          <w:szCs w:val="26"/>
+        </w:rPr>
+        <w:t>GUI Araçları</w:t>
+      </w:r>
+    </w:p>
+    <w:p>
+      <w:pPr>
+        <w:numPr>
+          <w:ilvl w:val="0"/>
+          <w:numId w:val="10"/>
+        </w:numPr>
+        <w:spacing w:line="360" w:lineRule="auto"/>
+        <w:ind w:left="1080"/>
+        <w:jc w:val="both"/>
+        <w:rPr>
+          <w:rFonts w:ascii="Times New Roman" w:hAnsi="Times New Roman" w:cs="Times New Roman"/>
+          <w:sz w:val="26"/>
+          <w:szCs w:val="26"/>
+        </w:rPr>
+      </w:pPr>
+      <w:r>
+        <w:rPr>
+          <w:rFonts w:ascii="Times New Roman" w:hAnsi="Times New Roman" w:cs="Times New Roman"/>
+          <w:b/>
+          <w:bCs/>
+          <w:sz w:val="26"/>
+          <w:szCs w:val="26"/>
+        </w:rPr>
+        <w:t>tkinter</w:t>
+      </w:r>
+    </w:p>
+    <w:p>
+      <w:pPr>
+        <w:numPr>
+          <w:ilvl w:val="1"/>
+          <w:numId w:val="10"/>
+        </w:numPr>
+        <w:spacing w:line="360" w:lineRule="auto"/>
+        <w:ind w:left="1800"/>
+        <w:jc w:val="both"/>
+        <w:rPr>
+          <w:rFonts w:ascii="Times New Roman" w:hAnsi="Times New Roman" w:cs="Times New Roman"/>
+        </w:rPr>
+      </w:pPr>
+      <w:r>
+        <w:rPr>
+          <w:rFonts w:ascii="Times New Roman" w:hAnsi="Times New Roman" w:cs="Times New Roman"/>
+        </w:rPr>
+        <w:t>Grafiksel kullanıcı arayüzü</w:t>
+      </w:r>
+    </w:p>
+    <w:p>
+      <w:pPr>
+        <w:numPr>
+          <w:ilvl w:val="1"/>
+          <w:numId w:val="10"/>
+        </w:numPr>
+        <w:spacing w:line="360" w:lineRule="auto"/>
+        <w:ind w:left="1800"/>
+        <w:jc w:val="both"/>
+        <w:rPr>
+          <w:rFonts w:ascii="Times New Roman" w:hAnsi="Times New Roman" w:cs="Times New Roman"/>
+        </w:rPr>
+      </w:pPr>
+      <w:r>
+        <w:rPr>
+          <w:rFonts w:ascii="Times New Roman" w:hAnsi="Times New Roman" w:cs="Times New Roman"/>
+        </w:rPr>
+        <w:t>Widget yönetimi</w:t>
+      </w:r>
+    </w:p>
+    <w:p>
+      <w:pPr>
+        <w:numPr>
+          <w:ilvl w:val="1"/>
+          <w:numId w:val="10"/>
+        </w:numPr>
+        <w:spacing w:line="360" w:lineRule="auto"/>
+        <w:ind w:left="1800"/>
+        <w:jc w:val="both"/>
+        <w:rPr>
+          <w:rFonts w:ascii="Times New Roman" w:hAnsi="Times New Roman" w:cs="Times New Roman"/>
+        </w:rPr>
+      </w:pPr>
+      <w:r>
+        <w:rPr>
+          <w:rFonts w:ascii="Times New Roman" w:hAnsi="Times New Roman" w:cs="Times New Roman"/>
+        </w:rPr>
+        <w:t>Event handling</w:t>
+      </w:r>
+    </w:p>
+    <w:p>
+      <w:pPr>
+        <w:spacing w:line="360" w:lineRule="auto"/>
+        <w:ind w:left="360"/>
+        <w:jc w:val="both"/>
+        <w:rPr>
+          <w:rFonts w:ascii="Times New Roman" w:hAnsi="Times New Roman" w:cs="Times New Roman"/>
+          <w:b/>
+          <w:bCs/>
+          <w:sz w:val="26"/>
+          <w:szCs w:val="26"/>
+        </w:rPr>
+      </w:pPr>
+      <w:r>
+        <w:rPr>
+          <w:rFonts w:ascii="Times New Roman" w:hAnsi="Times New Roman" w:cs="Times New Roman"/>
+          <w:b/>
+          <w:bCs/>
+          <w:sz w:val="26"/>
+          <w:szCs w:val="26"/>
+        </w:rPr>
+        <w:t>Ek Özellikler</w:t>
+      </w:r>
+    </w:p>
+    <w:p>
+      <w:pPr>
+        <w:numPr>
+          <w:ilvl w:val="0"/>
+          <w:numId w:val="11"/>
+        </w:numPr>
+        <w:spacing w:line="360" w:lineRule="auto"/>
+        <w:ind w:left="1080"/>
+        <w:jc w:val="both"/>
+        <w:rPr>
+          <w:rFonts w:ascii="Times New Roman" w:hAnsi="Times New Roman" w:cs="Times New Roman"/>
+        </w:rPr>
+      </w:pPr>
+      <w:r>
+        <w:rPr>
+          <w:rFonts w:ascii="Times New Roman" w:hAnsi="Times New Roman" w:cs="Times New Roman"/>
+        </w:rPr>
+        <w:t>Paket parçalama ve birleştirme</w:t>
+      </w:r>
+    </w:p>
+    <w:p>
+      <w:pPr>
+        <w:numPr>
+          <w:ilvl w:val="0"/>
+          <w:numId w:val="11"/>
+        </w:numPr>
+        <w:spacing w:line="360" w:lineRule="auto"/>
+        <w:ind w:left="1080"/>
+        <w:jc w:val="both"/>
+        <w:rPr>
+          <w:rFonts w:ascii="Times New Roman" w:hAnsi="Times New Roman" w:cs="Times New Roman"/>
+        </w:rPr>
+      </w:pPr>
+      <w:r>
+        <w:rPr>
+          <w:rFonts w:ascii="Times New Roman" w:hAnsi="Times New Roman" w:cs="Times New Roman"/>
+        </w:rPr>
+        <w:t>Güvenlik analizi</w:t>
+      </w:r>
+    </w:p>
+    <w:p>
+      <w:pPr>
+        <w:numPr>
+          <w:ilvl w:val="0"/>
+          <w:numId w:val="11"/>
+        </w:numPr>
+        <w:spacing w:line="360" w:lineRule="auto"/>
+        <w:ind w:left="1080"/>
+        <w:jc w:val="both"/>
+        <w:rPr>
+          <w:rFonts w:ascii="Times New Roman" w:hAnsi="Times New Roman" w:cs="Times New Roman"/>
+        </w:rPr>
+      </w:pPr>
+      <w:r>
+        <w:rPr>
+          <w:rFonts w:ascii="Times New Roman" w:hAnsi="Times New Roman" w:cs="Times New Roman"/>
+        </w:rPr>
+        <w:lastRenderedPageBreak/>
+        <w:t>MITM tespit simülasyonu</w:t>
+      </w:r>
+    </w:p>
+    <w:p>
+      <w:pPr>
+        <w:numPr>
+          <w:ilvl w:val="0"/>
+          <w:numId w:val="11"/>
+        </w:numPr>
+        <w:spacing w:line="360" w:lineRule="auto"/>
+        <w:ind w:left="1080"/>
+        <w:jc w:val="both"/>
+        <w:rPr>
+          <w:rFonts w:ascii="Times New Roman" w:hAnsi="Times New Roman" w:cs="Times New Roman"/>
+        </w:rPr>
+      </w:pPr>
+      <w:r>
+        <w:rPr>
+          <w:rFonts w:ascii="Times New Roman" w:hAnsi="Times New Roman" w:cs="Times New Roman"/>
+        </w:rPr>
+        <w:t>Paket kaybı simülasyonu</w:t>
+      </w:r>
+    </w:p>
+    <w:p>
+      <w:pPr>
+        <w:numPr>
+          <w:ilvl w:val="0"/>
+          <w:numId w:val="11"/>
+        </w:numPr>
+        <w:spacing w:line="360" w:lineRule="auto"/>
+        <w:ind w:left="1080"/>
+        <w:jc w:val="both"/>
+        <w:rPr>
+          <w:rFonts w:ascii="Times New Roman" w:hAnsi="Times New Roman" w:cs="Times New Roman"/>
+        </w:rPr>
+      </w:pPr>
+      <w:r>
+        <w:rPr>
+          <w:rFonts w:ascii="Times New Roman" w:hAnsi="Times New Roman" w:cs="Times New Roman"/>
+        </w:rPr>
+        <w:t>Checksum doğrulama</w:t>
+      </w:r>
+    </w:p>
+    <w:p>
+      <w:pPr>
+        <w:numPr>
+          <w:ilvl w:val="0"/>
+          <w:numId w:val="11"/>
+        </w:numPr>
+        <w:spacing w:line="360" w:lineRule="auto"/>
+        <w:ind w:left="1080"/>
+        <w:jc w:val="both"/>
+        <w:rPr>
+          <w:rFonts w:ascii="Times New Roman" w:hAnsi="Times New Roman" w:cs="Times New Roman"/>
+        </w:rPr>
+      </w:pPr>
+      <w:r>
+        <w:rPr>
+          <w:rFonts w:ascii="Times New Roman" w:hAnsi="Times New Roman" w:cs="Times New Roman"/>
+        </w:rPr>
+        <w:t>Protokol karşılaştırması</w:t>
+      </w:r>
+    </w:p>
+    <w:p>
+      <w:pPr>
+        <w:spacing w:line="360" w:lineRule="auto"/>
+        <w:jc w:val="both"/>
+        <w:rPr>
+          <w:rFonts w:ascii="Times New Roman" w:hAnsi="Times New Roman" w:cs="Times New Roman"/>
+          <w:b/>
+          <w:bCs/>
         </w:rPr>
       </w:pPr>
       <w:r>
@@ -725,18 +1832,18 @@
           <w:noProof/>
         </w:rPr>
         <w:drawing>
-          <wp:anchor distT="0" distB="0" distL="114300" distR="114300" simplePos="0" relativeHeight="251678720" behindDoc="0" locked="0" layoutInCell="1" allowOverlap="1" wp14:anchorId="416AF40F" wp14:editId="4D0551C8">
+          <wp:anchor distT="0" distB="0" distL="114300" distR="114300" simplePos="0" relativeHeight="251658240" behindDoc="0" locked="0" layoutInCell="1" allowOverlap="1" wp14:anchorId="51DFCBC8" wp14:editId="6BCFC711">
             <wp:simplePos x="0" y="0"/>
             <wp:positionH relativeFrom="column">
-              <wp:posOffset>1671955</wp:posOffset>
+              <wp:posOffset>1648248</wp:posOffset>
             </wp:positionH>
             <wp:positionV relativeFrom="paragraph">
-              <wp:posOffset>294166</wp:posOffset>
+              <wp:posOffset>54822</wp:posOffset>
             </wp:positionV>
-            <wp:extent cx="1537335" cy="1583055"/>
-            <wp:effectExtent l="0" t="0" r="5715" b="0"/>
-            <wp:wrapNone/>
-            <wp:docPr id="507760649" name="Resim 1" descr="metin, ekran görüntüsü, yazı tipi, tasarım içeren bir resim&#10;&#10;Yapay zeka tarafından oluşturulan içerik yanlış olabilir."/>
+            <wp:extent cx="1195705" cy="1531620"/>
+            <wp:effectExtent l="0" t="0" r="4445" b="0"/>
+            <wp:wrapSquare wrapText="bothSides"/>
+            <wp:docPr id="435783646" name="Resim 1" descr="metin, ekran görüntüsü, yazı tipi, sayı, numara içeren bir resim&#10;&#10;Yapay zeka tarafından oluşturulmuş içerik yanlış olabilir."/>
             <wp:cNvGraphicFramePr>
               <a:graphicFrameLocks xmlns:a="http://schemas.openxmlformats.org/drawingml/2006/main" noChangeAspect="1"/>
             </wp:cNvGraphicFramePr>
@@ -744,7 +1851,7 @@
               <a:graphicData uri="http://schemas.openxmlformats.org/drawingml/2006/picture">
                 <pic:pic xmlns:pic="http://schemas.openxmlformats.org/drawingml/2006/picture">
                   <pic:nvPicPr>
-                    <pic:cNvPr id="507760649" name="Resim 1" descr="metin, ekran görüntüsü, yazı tipi, tasarım içeren bir resim&#10;&#10;Yapay zeka tarafından oluşturulan içerik yanlış olabilir."/>
+                    <pic:cNvPr id="435783646" name="Resim 1" descr="metin, ekran görüntüsü, yazı tipi, sayı, numara içeren bir resim&#10;&#10;Yapay zeka tarafından oluşturulmuş içerik yanlış olabilir."/>
                     <pic:cNvPicPr/>
                   </pic:nvPicPr>
                   <pic:blipFill>
@@ -762,7 +1869,7 @@
                   <pic:spPr>
                     <a:xfrm>
                       <a:off x="0" y="0"/>
-                      <a:ext cx="1537335" cy="1583055"/>
+                      <a:ext cx="1195705" cy="1531620"/>
                     </a:xfrm>
                     <a:prstGeom prst="rect">
                       <a:avLst/>
@@ -774,55 +1881,15 @@
           </wp:anchor>
         </w:drawing>
       </w:r>
-      <w:r>
-        <w:rPr>
-          <w:rFonts w:ascii="Times New Roman" w:hAnsi="Times New Roman" w:cs="Times New Roman"/>
-          <w:sz w:val="26"/>
-          <w:szCs w:val="26"/>
-        </w:rPr>
-        <w:t xml:space="preserve">Paket Manipülasyonu </w:t>
-      </w:r>
-      <w:r>
-        <w:sym w:font="Wingdings" w:char="F0E0"/>
-      </w:r>
-      <w:r>
-        <w:rPr>
-          <w:rFonts w:ascii="Times New Roman" w:hAnsi="Times New Roman" w:cs="Times New Roman"/>
-          <w:sz w:val="26"/>
-          <w:szCs w:val="26"/>
-        </w:rPr>
-        <w:t xml:space="preserve"> </w:t>
-      </w:r>
-      <w:r>
-        <w:rPr>
-          <w:rFonts w:ascii="Times New Roman" w:hAnsi="Times New Roman" w:cs="Times New Roman"/>
-          <w:sz w:val="26"/>
-          <w:szCs w:val="26"/>
-        </w:rPr>
-        <w:t>scapy</w:t>
-      </w:r>
-    </w:p>
-    <w:p>
-      <w:pPr>
-        <w:jc w:val="both"/>
-        <w:rPr>
-          <w:rFonts w:ascii="Times New Roman" w:hAnsi="Times New Roman" w:cs="Times New Roman"/>
-          <w:b/>
-          <w:bCs/>
-          <w:sz w:val="26"/>
-          <w:szCs w:val="26"/>
-        </w:rPr>
-      </w:pPr>
-    </w:p>
-    <w:p>
-      <w:pPr>
-        <w:jc w:val="both"/>
-        <w:rPr>
-          <w:rFonts w:ascii="Times New Roman" w:hAnsi="Times New Roman" w:cs="Times New Roman"/>
-          <w:b/>
-          <w:bCs/>
-          <w:sz w:val="26"/>
-          <w:szCs w:val="26"/>
+    </w:p>
+    <w:p>
+      <w:pPr>
+        <w:spacing w:line="360" w:lineRule="auto"/>
+        <w:jc w:val="both"/>
+        <w:rPr>
+          <w:rFonts w:ascii="Times New Roman" w:hAnsi="Times New Roman" w:cs="Times New Roman"/>
+          <w:b/>
+          <w:bCs/>
         </w:rPr>
       </w:pPr>
     </w:p>
@@ -833,71 +1900,658 @@
           <w:ilvl w:val="0"/>
           <w:numId w:val="2"/>
         </w:numPr>
-        <w:jc w:val="both"/>
-        <w:rPr>
-          <w:rFonts w:ascii="Times New Roman" w:hAnsi="Times New Roman" w:cs="Times New Roman"/>
-          <w:b/>
-          <w:bCs/>
-          <w:sz w:val="26"/>
-          <w:szCs w:val="26"/>
-        </w:rPr>
-      </w:pPr>
-      <w:r>
-        <w:rPr>
-          <w:rFonts w:ascii="Times New Roman" w:hAnsi="Times New Roman" w:cs="Times New Roman"/>
-          <w:sz w:val="26"/>
-          <w:szCs w:val="26"/>
+        <w:spacing w:line="360" w:lineRule="auto"/>
+        <w:jc w:val="both"/>
+        <w:rPr>
+          <w:rFonts w:ascii="Times New Roman" w:hAnsi="Times New Roman" w:cs="Times New Roman"/>
+          <w:b/>
+          <w:bCs/>
+          <w:sz w:val="26"/>
+          <w:szCs w:val="26"/>
+        </w:rPr>
+      </w:pPr>
+      <w:r>
+        <w:rPr>
+          <w:rFonts w:ascii="Times New Roman" w:hAnsi="Times New Roman" w:cs="Times New Roman"/>
         </w:rPr>
         <w:t xml:space="preserve">Dosya Sistemi </w:t>
       </w:r>
       <w:r>
         <w:rPr>
           <w:rFonts w:ascii="Times New Roman" w:hAnsi="Times New Roman" w:cs="Times New Roman"/>
-          <w:sz w:val="26"/>
-          <w:szCs w:val="26"/>
         </w:rPr>
         <w:sym w:font="Wingdings" w:char="F0E0"/>
       </w:r>
-    </w:p>
-    <w:p>
-      <w:pPr>
-        <w:jc w:val="both"/>
-        <w:rPr>
-          <w:rFonts w:ascii="Times New Roman" w:hAnsi="Times New Roman" w:cs="Times New Roman"/>
-          <w:b/>
-          <w:bCs/>
-          <w:sz w:val="26"/>
-          <w:szCs w:val="26"/>
-        </w:rPr>
-      </w:pPr>
-    </w:p>
-    <w:p>
-      <w:pPr>
-        <w:jc w:val="both"/>
-        <w:rPr>
-          <w:rFonts w:ascii="Times New Roman" w:hAnsi="Times New Roman" w:cs="Times New Roman"/>
-          <w:b/>
-          <w:bCs/>
-          <w:sz w:val="26"/>
-          <w:szCs w:val="26"/>
-        </w:rPr>
-      </w:pPr>
-    </w:p>
-    <w:p>
-      <w:pPr>
-        <w:jc w:val="both"/>
-        <w:rPr>
-          <w:rFonts w:ascii="Times New Roman" w:hAnsi="Times New Roman" w:cs="Times New Roman"/>
-          <w:b/>
-          <w:bCs/>
-          <w:sz w:val="26"/>
-          <w:szCs w:val="26"/>
-        </w:rPr>
-      </w:pPr>
       <w:r>
         <w:rPr>
           <w:noProof/>
-        </w:rPr>
+          <w:sz w:val="22"/>
+          <w:szCs w:val="22"/>
+        </w:rPr>
+        <w:t xml:space="preserve"> </w:t>
+      </w:r>
+    </w:p>
+    <w:p>
+      <w:pPr>
+        <w:spacing w:line="360" w:lineRule="auto"/>
+        <w:jc w:val="both"/>
+        <w:rPr>
+          <w:rFonts w:ascii="Times New Roman" w:hAnsi="Times New Roman" w:cs="Times New Roman"/>
+          <w:b/>
+          <w:bCs/>
+          <w:sz w:val="26"/>
+          <w:szCs w:val="26"/>
+        </w:rPr>
+      </w:pPr>
+    </w:p>
+    <w:p>
+      <w:pPr>
+        <w:spacing w:line="360" w:lineRule="auto"/>
+        <w:ind w:left="360"/>
+        <w:jc w:val="both"/>
+        <w:rPr>
+          <w:rFonts w:ascii="Times New Roman" w:hAnsi="Times New Roman" w:cs="Times New Roman"/>
+          <w:b/>
+          <w:bCs/>
+          <w:sz w:val="26"/>
+          <w:szCs w:val="26"/>
+        </w:rPr>
+      </w:pPr>
+      <w:r>
+        <w:rPr>
+          <w:rFonts w:ascii="Times New Roman" w:hAnsi="Times New Roman" w:cs="Times New Roman"/>
+          <w:b/>
+          <w:bCs/>
+          <w:sz w:val="26"/>
+          <w:szCs w:val="26"/>
+        </w:rPr>
+        <w:t>gui.py</w:t>
+      </w:r>
+    </w:p>
+    <w:p>
+      <w:pPr>
+        <w:numPr>
+          <w:ilvl w:val="0"/>
+          <w:numId w:val="4"/>
+        </w:numPr>
+        <w:tabs>
+          <w:tab w:val="clear" w:pos="720"/>
+          <w:tab w:val="num" w:pos="1080"/>
+        </w:tabs>
+        <w:spacing w:line="360" w:lineRule="auto"/>
+        <w:ind w:left="1080"/>
+        <w:jc w:val="both"/>
+        <w:rPr>
+          <w:rFonts w:ascii="Times New Roman" w:hAnsi="Times New Roman" w:cs="Times New Roman"/>
+          <w:sz w:val="26"/>
+          <w:szCs w:val="26"/>
+        </w:rPr>
+      </w:pPr>
+      <w:r>
+        <w:rPr>
+          <w:rFonts w:ascii="Times New Roman" w:hAnsi="Times New Roman" w:cs="Times New Roman"/>
+        </w:rPr>
+        <w:t>Bu dosyada,</w:t>
+      </w:r>
+      <w:r>
+        <w:rPr>
+          <w:rFonts w:ascii="Times New Roman" w:hAnsi="Times New Roman" w:cs="Times New Roman"/>
+        </w:rPr>
+        <w:t xml:space="preserve"> </w:t>
+      </w:r>
+    </w:p>
+    <w:p>
+      <w:pPr>
+        <w:spacing w:line="360" w:lineRule="auto"/>
+        <w:ind w:left="360"/>
+        <w:jc w:val="both"/>
+        <w:rPr>
+          <w:rFonts w:ascii="Times New Roman" w:hAnsi="Times New Roman" w:cs="Times New Roman"/>
+          <w:b/>
+          <w:bCs/>
+          <w:sz w:val="26"/>
+          <w:szCs w:val="26"/>
+        </w:rPr>
+      </w:pPr>
+      <w:r>
+        <w:rPr>
+          <w:rFonts w:ascii="Times New Roman" w:hAnsi="Times New Roman" w:cs="Times New Roman"/>
+          <w:b/>
+          <w:bCs/>
+          <w:sz w:val="26"/>
+          <w:szCs w:val="26"/>
+        </w:rPr>
+        <w:t>ip_header</w:t>
+      </w:r>
+      <w:r>
+        <w:rPr>
+          <w:rFonts w:ascii="Times New Roman" w:hAnsi="Times New Roman" w:cs="Times New Roman"/>
+          <w:b/>
+          <w:bCs/>
+          <w:sz w:val="26"/>
+          <w:szCs w:val="26"/>
+        </w:rPr>
+        <w:t>.py</w:t>
+      </w:r>
+    </w:p>
+    <w:p>
+      <w:pPr>
+        <w:numPr>
+          <w:ilvl w:val="0"/>
+          <w:numId w:val="4"/>
+        </w:numPr>
+        <w:tabs>
+          <w:tab w:val="clear" w:pos="720"/>
+          <w:tab w:val="num" w:pos="1080"/>
+        </w:tabs>
+        <w:spacing w:line="360" w:lineRule="auto"/>
+        <w:ind w:left="1080"/>
+        <w:jc w:val="both"/>
+        <w:rPr>
+          <w:rFonts w:ascii="Times New Roman" w:hAnsi="Times New Roman" w:cs="Times New Roman"/>
+          <w:sz w:val="26"/>
+          <w:szCs w:val="26"/>
+        </w:rPr>
+      </w:pPr>
+      <w:r>
+        <w:rPr>
+          <w:rFonts w:ascii="Times New Roman" w:hAnsi="Times New Roman" w:cs="Times New Roman"/>
+        </w:rPr>
+        <w:t>Bu dosyada,</w:t>
+      </w:r>
+    </w:p>
+    <w:p>
+      <w:pPr>
+        <w:spacing w:line="360" w:lineRule="auto"/>
+        <w:ind w:left="360"/>
+        <w:jc w:val="both"/>
+        <w:rPr>
+          <w:rFonts w:ascii="Times New Roman" w:hAnsi="Times New Roman" w:cs="Times New Roman"/>
+          <w:b/>
+          <w:bCs/>
+          <w:sz w:val="26"/>
+          <w:szCs w:val="26"/>
+        </w:rPr>
+      </w:pPr>
+      <w:r>
+        <w:rPr>
+          <w:rFonts w:ascii="Times New Roman" w:hAnsi="Times New Roman" w:cs="Times New Roman"/>
+          <w:b/>
+          <w:bCs/>
+          <w:sz w:val="26"/>
+          <w:szCs w:val="26"/>
+        </w:rPr>
+        <w:t>network_analysis</w:t>
+      </w:r>
+      <w:r>
+        <w:rPr>
+          <w:rFonts w:ascii="Times New Roman" w:hAnsi="Times New Roman" w:cs="Times New Roman"/>
+          <w:b/>
+          <w:bCs/>
+          <w:sz w:val="26"/>
+          <w:szCs w:val="26"/>
+        </w:rPr>
+        <w:t>.py</w:t>
+      </w:r>
+    </w:p>
+    <w:p>
+      <w:pPr>
+        <w:numPr>
+          <w:ilvl w:val="0"/>
+          <w:numId w:val="4"/>
+        </w:numPr>
+        <w:tabs>
+          <w:tab w:val="clear" w:pos="720"/>
+          <w:tab w:val="num" w:pos="1080"/>
+        </w:tabs>
+        <w:spacing w:line="360" w:lineRule="auto"/>
+        <w:ind w:left="1080"/>
+        <w:jc w:val="both"/>
+        <w:rPr>
+          <w:rFonts w:ascii="Times New Roman" w:hAnsi="Times New Roman" w:cs="Times New Roman"/>
+          <w:sz w:val="26"/>
+          <w:szCs w:val="26"/>
+        </w:rPr>
+      </w:pPr>
+      <w:r>
+        <w:rPr>
+          <w:rFonts w:ascii="Times New Roman" w:hAnsi="Times New Roman" w:cs="Times New Roman"/>
+        </w:rPr>
+        <w:t>Bu dosyada,</w:t>
+      </w:r>
+    </w:p>
+    <w:p>
+      <w:pPr>
+        <w:spacing w:line="360" w:lineRule="auto"/>
+        <w:ind w:left="360"/>
+        <w:jc w:val="both"/>
+        <w:rPr>
+          <w:rFonts w:ascii="Times New Roman" w:hAnsi="Times New Roman" w:cs="Times New Roman"/>
+          <w:b/>
+          <w:bCs/>
+          <w:sz w:val="26"/>
+          <w:szCs w:val="26"/>
+        </w:rPr>
+      </w:pPr>
+      <w:r>
+        <w:rPr>
+          <w:rFonts w:ascii="Times New Roman" w:hAnsi="Times New Roman" w:cs="Times New Roman"/>
+          <w:b/>
+          <w:bCs/>
+          <w:sz w:val="26"/>
+          <w:szCs w:val="26"/>
+        </w:rPr>
+        <w:t>server</w:t>
+      </w:r>
+      <w:r>
+        <w:rPr>
+          <w:rFonts w:ascii="Times New Roman" w:hAnsi="Times New Roman" w:cs="Times New Roman"/>
+          <w:b/>
+          <w:bCs/>
+          <w:sz w:val="26"/>
+          <w:szCs w:val="26"/>
+        </w:rPr>
+        <w:t>.py</w:t>
+      </w:r>
+    </w:p>
+    <w:p>
+      <w:pPr>
+        <w:numPr>
+          <w:ilvl w:val="0"/>
+          <w:numId w:val="4"/>
+        </w:numPr>
+        <w:tabs>
+          <w:tab w:val="clear" w:pos="720"/>
+          <w:tab w:val="num" w:pos="1080"/>
+        </w:tabs>
+        <w:spacing w:line="360" w:lineRule="auto"/>
+        <w:ind w:left="1080"/>
+        <w:jc w:val="both"/>
+        <w:rPr>
+          <w:rFonts w:ascii="Times New Roman" w:hAnsi="Times New Roman" w:cs="Times New Roman"/>
+          <w:sz w:val="26"/>
+          <w:szCs w:val="26"/>
+        </w:rPr>
+      </w:pPr>
+      <w:r>
+        <w:rPr>
+          <w:rFonts w:ascii="Times New Roman" w:hAnsi="Times New Roman" w:cs="Times New Roman"/>
+        </w:rPr>
+        <w:t>Bu dosyada,</w:t>
+      </w:r>
+    </w:p>
+    <w:p>
+      <w:pPr>
+        <w:spacing w:line="360" w:lineRule="auto"/>
+        <w:ind w:left="360"/>
+        <w:jc w:val="both"/>
+        <w:rPr>
+          <w:rFonts w:ascii="Times New Roman" w:hAnsi="Times New Roman" w:cs="Times New Roman"/>
+          <w:b/>
+          <w:bCs/>
+          <w:sz w:val="26"/>
+          <w:szCs w:val="26"/>
+        </w:rPr>
+      </w:pPr>
+      <w:r>
+        <w:rPr>
+          <w:rFonts w:ascii="Times New Roman" w:hAnsi="Times New Roman" w:cs="Times New Roman"/>
+          <w:b/>
+          <w:bCs/>
+          <w:sz w:val="26"/>
+          <w:szCs w:val="26"/>
+        </w:rPr>
+        <w:t>client</w:t>
+      </w:r>
+      <w:r>
+        <w:rPr>
+          <w:rFonts w:ascii="Times New Roman" w:hAnsi="Times New Roman" w:cs="Times New Roman"/>
+          <w:b/>
+          <w:bCs/>
+          <w:sz w:val="26"/>
+          <w:szCs w:val="26"/>
+        </w:rPr>
+        <w:t>.py</w:t>
+      </w:r>
+    </w:p>
+    <w:p>
+      <w:pPr>
+        <w:numPr>
+          <w:ilvl w:val="0"/>
+          <w:numId w:val="4"/>
+        </w:numPr>
+        <w:tabs>
+          <w:tab w:val="clear" w:pos="720"/>
+          <w:tab w:val="num" w:pos="1080"/>
+        </w:tabs>
+        <w:spacing w:line="360" w:lineRule="auto"/>
+        <w:ind w:left="1080"/>
+        <w:jc w:val="both"/>
+        <w:rPr>
+          <w:rFonts w:ascii="Times New Roman" w:hAnsi="Times New Roman" w:cs="Times New Roman"/>
+          <w:sz w:val="26"/>
+          <w:szCs w:val="26"/>
+        </w:rPr>
+      </w:pPr>
+      <w:r>
+        <w:rPr>
+          <w:rFonts w:ascii="Times New Roman" w:hAnsi="Times New Roman" w:cs="Times New Roman"/>
+        </w:rPr>
+        <w:t>Bu dosyada,</w:t>
+      </w:r>
+    </w:p>
+    <w:p>
+      <w:pPr>
+        <w:spacing w:line="360" w:lineRule="auto"/>
+        <w:ind w:left="360"/>
+        <w:jc w:val="both"/>
+        <w:rPr>
+          <w:rFonts w:ascii="Times New Roman" w:hAnsi="Times New Roman" w:cs="Times New Roman"/>
+          <w:b/>
+          <w:bCs/>
+          <w:sz w:val="26"/>
+          <w:szCs w:val="26"/>
+        </w:rPr>
+      </w:pPr>
+      <w:r>
+        <w:rPr>
+          <w:rFonts w:ascii="Times New Roman" w:hAnsi="Times New Roman" w:cs="Times New Roman"/>
+          <w:b/>
+          <w:bCs/>
+          <w:sz w:val="26"/>
+          <w:szCs w:val="26"/>
+        </w:rPr>
+        <w:t>security_analysis</w:t>
+      </w:r>
+      <w:r>
+        <w:rPr>
+          <w:rFonts w:ascii="Times New Roman" w:hAnsi="Times New Roman" w:cs="Times New Roman"/>
+          <w:b/>
+          <w:bCs/>
+          <w:sz w:val="26"/>
+          <w:szCs w:val="26"/>
+        </w:rPr>
+        <w:t>.py</w:t>
+      </w:r>
+    </w:p>
+    <w:p>
+      <w:pPr>
+        <w:numPr>
+          <w:ilvl w:val="0"/>
+          <w:numId w:val="4"/>
+        </w:numPr>
+        <w:tabs>
+          <w:tab w:val="clear" w:pos="720"/>
+          <w:tab w:val="num" w:pos="1080"/>
+        </w:tabs>
+        <w:spacing w:line="360" w:lineRule="auto"/>
+        <w:ind w:left="1080"/>
+        <w:jc w:val="both"/>
+        <w:rPr>
+          <w:rFonts w:ascii="Times New Roman" w:hAnsi="Times New Roman" w:cs="Times New Roman"/>
+          <w:sz w:val="26"/>
+          <w:szCs w:val="26"/>
+        </w:rPr>
+      </w:pPr>
+      <w:r>
+        <w:rPr>
+          <w:rFonts w:ascii="Times New Roman" w:hAnsi="Times New Roman" w:cs="Times New Roman"/>
+        </w:rPr>
+        <w:t>Bu dosyada,</w:t>
+      </w:r>
+    </w:p>
+    <w:p>
+      <w:pPr>
+        <w:spacing w:line="360" w:lineRule="auto"/>
+        <w:jc w:val="both"/>
+        <w:rPr>
+          <w:rFonts w:ascii="Times New Roman" w:hAnsi="Times New Roman" w:cs="Times New Roman"/>
+          <w:sz w:val="26"/>
+          <w:szCs w:val="26"/>
+        </w:rPr>
+      </w:pPr>
+    </w:p>
+    <w:p>
+      <w:pPr>
+        <w:spacing w:line="360" w:lineRule="auto"/>
+        <w:jc w:val="both"/>
+        <w:rPr>
+          <w:rFonts w:ascii="Times New Roman" w:hAnsi="Times New Roman" w:cs="Times New Roman"/>
+          <w:b/>
+          <w:bCs/>
+          <w:sz w:val="26"/>
+          <w:szCs w:val="26"/>
+        </w:rPr>
+      </w:pPr>
+    </w:p>
+    <w:p>
+      <w:pPr>
+        <w:spacing w:line="360" w:lineRule="auto"/>
+        <w:rPr>
+          <w:rFonts w:ascii="Times New Roman" w:hAnsi="Times New Roman" w:cs="Times New Roman"/>
+          <w:b/>
+          <w:bCs/>
+          <w:sz w:val="28"/>
+          <w:szCs w:val="28"/>
+        </w:rPr>
+      </w:pPr>
+      <w:r>
+        <w:rPr>
+          <w:rFonts w:ascii="Times New Roman" w:hAnsi="Times New Roman" w:cs="Times New Roman"/>
+          <w:b/>
+          <w:bCs/>
+          <w:sz w:val="28"/>
+          <w:szCs w:val="28"/>
+        </w:rPr>
+        <w:t>Limitations and  Improvements – Kısıtlamalar ve Geliştirmeler</w:t>
+      </w:r>
+    </w:p>
+    <w:p>
+      <w:pPr>
+        <w:spacing w:line="360" w:lineRule="auto"/>
+        <w:rPr>
+          <w:rFonts w:ascii="Times New Roman" w:hAnsi="Times New Roman" w:cs="Times New Roman"/>
+          <w:b/>
+          <w:bCs/>
+          <w:sz w:val="26"/>
+          <w:szCs w:val="26"/>
+        </w:rPr>
+      </w:pPr>
+      <w:r>
+        <w:rPr>
+          <w:rFonts w:ascii="Times New Roman" w:hAnsi="Times New Roman" w:cs="Times New Roman"/>
+          <w:b/>
+          <w:bCs/>
+          <w:sz w:val="26"/>
+          <w:szCs w:val="26"/>
+        </w:rPr>
+        <w:t>Geliştirmeler</w:t>
+      </w:r>
+    </w:p>
+    <w:p>
+      <w:pPr>
+        <w:pStyle w:val="ListeParagraf"/>
+        <w:numPr>
+          <w:ilvl w:val="0"/>
+          <w:numId w:val="2"/>
+        </w:numPr>
+        <w:spacing w:line="360" w:lineRule="auto"/>
+        <w:jc w:val="both"/>
+        <w:rPr>
+          <w:rFonts w:ascii="Times New Roman" w:hAnsi="Times New Roman" w:cs="Times New Roman"/>
+          <w:b/>
+          <w:bCs/>
+        </w:rPr>
+      </w:pPr>
+      <w:r>
+        <w:rPr>
+          <w:rFonts w:ascii="Times New Roman" w:hAnsi="Times New Roman" w:cs="Times New Roman"/>
+        </w:rPr>
+        <w:lastRenderedPageBreak/>
+        <w:t>Projemde kullanıcıların daha iyi bir deneyim elde etmesi ve her işleme daha kolay ulaşıp kullanabilmesi amacıyla bir Graphical User Interface (GUI) tasarımı yaptım.</w:t>
+      </w:r>
+      <w:r>
+        <w:rPr>
+          <w:rFonts w:ascii="Times New Roman" w:hAnsi="Times New Roman" w:cs="Times New Roman"/>
+        </w:rPr>
+        <w:t xml:space="preserve"> Bu GUI tasarımında uygulamayı kullanırken yardımcı olabilecek Wireshark uygulaması için de belirli yolda bulunması dahilinde uygulamaya erişim sağlanacak bir buton ekledim. Ayrıca gerekli parametrelerin girilebileceği girdi kısımları ve kolaylıkla anlaşılabilecek işlem butonları da GUI içerisinde bulunmakta.</w:t>
+      </w:r>
+    </w:p>
+    <w:p>
+      <w:pPr>
+        <w:spacing w:line="360" w:lineRule="auto"/>
+        <w:rPr>
+          <w:rFonts w:ascii="Times New Roman" w:hAnsi="Times New Roman" w:cs="Times New Roman"/>
+          <w:b/>
+          <w:bCs/>
+          <w:sz w:val="26"/>
+          <w:szCs w:val="26"/>
+        </w:rPr>
+      </w:pPr>
+      <w:r>
+        <w:rPr>
+          <w:rFonts w:ascii="Times New Roman" w:hAnsi="Times New Roman" w:cs="Times New Roman"/>
+          <w:b/>
+          <w:bCs/>
+          <w:sz w:val="26"/>
+          <w:szCs w:val="26"/>
+        </w:rPr>
+        <w:t>Kısıtlamalar</w:t>
+      </w:r>
+    </w:p>
+    <w:p>
+      <w:pPr>
+        <w:pStyle w:val="ListeParagraf"/>
+        <w:numPr>
+          <w:ilvl w:val="0"/>
+          <w:numId w:val="2"/>
+        </w:numPr>
+        <w:spacing w:line="360" w:lineRule="auto"/>
+        <w:jc w:val="both"/>
+        <w:rPr>
+          <w:rFonts w:ascii="Times New Roman" w:hAnsi="Times New Roman" w:cs="Times New Roman"/>
+          <w:b/>
+          <w:bCs/>
+        </w:rPr>
+      </w:pPr>
+      <w:r>
+        <w:rPr>
+          <w:rFonts w:ascii="Times New Roman" w:hAnsi="Times New Roman" w:cs="Times New Roman"/>
+        </w:rPr>
+        <w:t>Parçalı veri gönderip birleştirme sistemini doğru şekilde kurdum ancak dosyanın kaydedilmesi işlemini gerçekleştirmedim. Proje teslimi sonrası bireysel proje olarak devam ettirdiğim dönemde bu özelliği eklemeyi planlıyorum.</w:t>
+      </w:r>
+    </w:p>
+    <w:p>
+      <w:pPr>
+        <w:pStyle w:val="ListeParagraf"/>
+        <w:numPr>
+          <w:ilvl w:val="0"/>
+          <w:numId w:val="2"/>
+        </w:numPr>
+        <w:spacing w:line="360" w:lineRule="auto"/>
+        <w:jc w:val="both"/>
+        <w:rPr>
+          <w:rFonts w:ascii="Times New Roman" w:hAnsi="Times New Roman" w:cs="Times New Roman"/>
+          <w:b/>
+          <w:bCs/>
+        </w:rPr>
+      </w:pPr>
+      <w:r>
+        <w:rPr>
+          <w:rFonts w:ascii="Times New Roman" w:hAnsi="Times New Roman" w:cs="Times New Roman"/>
+        </w:rPr>
+        <w:t>Bazı durumlarda özellikle Windows Defender’ın Firewall sistemi yapılmaya çalışılan işlemleri engellediğinden dolayı bazı sistemlerde uygulama istendiği gibi çalışmayabiliyor.</w:t>
+      </w:r>
+    </w:p>
+    <w:p>
+      <w:pPr>
+        <w:spacing w:line="360" w:lineRule="auto"/>
+        <w:jc w:val="both"/>
+        <w:rPr>
+          <w:rFonts w:ascii="Times New Roman" w:hAnsi="Times New Roman" w:cs="Times New Roman"/>
+          <w:b/>
+          <w:bCs/>
+        </w:rPr>
+      </w:pPr>
+    </w:p>
+    <w:p>
+      <w:pPr>
+        <w:spacing w:line="360" w:lineRule="auto"/>
+        <w:jc w:val="both"/>
+        <w:rPr>
+          <w:rFonts w:ascii="Times New Roman" w:hAnsi="Times New Roman" w:cs="Times New Roman"/>
+          <w:b/>
+          <w:bCs/>
+        </w:rPr>
+      </w:pPr>
+    </w:p>
+    <w:p>
+      <w:pPr>
+        <w:spacing w:line="360" w:lineRule="auto"/>
+        <w:rPr>
+          <w:rFonts w:ascii="Times New Roman" w:hAnsi="Times New Roman" w:cs="Times New Roman"/>
+        </w:rPr>
+      </w:pPr>
+    </w:p>
+    <w:p>
+      <w:pPr>
+        <w:spacing w:line="360" w:lineRule="auto"/>
+        <w:rPr>
+          <w:rFonts w:ascii="Times New Roman" w:hAnsi="Times New Roman" w:cs="Times New Roman"/>
+        </w:rPr>
+      </w:pPr>
+    </w:p>
+    <w:p>
+      <w:pPr>
+        <w:spacing w:line="360" w:lineRule="auto"/>
+        <w:rPr>
+          <w:rFonts w:ascii="Times New Roman" w:hAnsi="Times New Roman" w:cs="Times New Roman"/>
+        </w:rPr>
+      </w:pPr>
+    </w:p>
+    <w:p>
+      <w:pPr>
+        <w:spacing w:line="360" w:lineRule="auto"/>
+        <w:rPr>
+          <w:rFonts w:ascii="Times New Roman" w:hAnsi="Times New Roman" w:cs="Times New Roman"/>
+        </w:rPr>
+      </w:pPr>
+    </w:p>
+    <w:p>
+      <w:pPr>
+        <w:spacing w:line="360" w:lineRule="auto"/>
+        <w:rPr>
+          <w:rFonts w:ascii="Times New Roman" w:hAnsi="Times New Roman" w:cs="Times New Roman"/>
+          <w:b/>
+          <w:bCs/>
+        </w:rPr>
+      </w:pPr>
+    </w:p>
+    <w:p>
+      <w:pPr>
+        <w:spacing w:line="360" w:lineRule="auto"/>
+        <w:rPr>
+          <w:rFonts w:ascii="Times New Roman" w:hAnsi="Times New Roman" w:cs="Times New Roman"/>
+        </w:rPr>
+      </w:pPr>
+    </w:p>
+    <w:p>
+      <w:pPr>
+        <w:spacing w:line="360" w:lineRule="auto"/>
+        <w:jc w:val="both"/>
+        <w:rPr>
+          <w:rFonts w:ascii="Times New Roman" w:hAnsi="Times New Roman" w:cs="Times New Roman"/>
+          <w:b/>
+          <w:bCs/>
+          <w:sz w:val="26"/>
+          <w:szCs w:val="26"/>
+        </w:rPr>
+      </w:pPr>
+      <w:r>
+        <w:rPr>
+          <w:noProof/>
+        </w:rPr>
+        <w:lastRenderedPageBreak/>
         <w:drawing>
           <wp:inline distT="0" distB="0" distL="0" distR="0" wp14:anchorId="494877DC" wp14:editId="53C6F743">
             <wp:extent cx="5760720" cy="3198495"/>
@@ -937,30 +2591,33 @@
     </w:p>
     <w:p>
       <w:pPr>
-        <w:jc w:val="both"/>
-        <w:rPr>
-          <w:rFonts w:ascii="Times New Roman" w:hAnsi="Times New Roman" w:cs="Times New Roman"/>
-          <w:b/>
-          <w:bCs/>
-          <w:sz w:val="26"/>
-          <w:szCs w:val="26"/>
-        </w:rPr>
-      </w:pPr>
-    </w:p>
-    <w:p>
-      <w:pPr>
-        <w:jc w:val="both"/>
-        <w:rPr>
-          <w:rFonts w:ascii="Times New Roman" w:hAnsi="Times New Roman" w:cs="Times New Roman"/>
-          <w:b/>
-          <w:bCs/>
-          <w:sz w:val="26"/>
-          <w:szCs w:val="26"/>
-        </w:rPr>
-      </w:pPr>
-    </w:p>
-    <w:p>
-      <w:pPr>
+        <w:spacing w:line="360" w:lineRule="auto"/>
+        <w:jc w:val="both"/>
+        <w:rPr>
+          <w:rFonts w:ascii="Times New Roman" w:hAnsi="Times New Roman" w:cs="Times New Roman"/>
+          <w:b/>
+          <w:bCs/>
+          <w:sz w:val="26"/>
+          <w:szCs w:val="26"/>
+        </w:rPr>
+      </w:pPr>
+    </w:p>
+    <w:p>
+      <w:pPr>
+        <w:spacing w:line="360" w:lineRule="auto"/>
+        <w:jc w:val="both"/>
+        <w:rPr>
+          <w:rFonts w:ascii="Times New Roman" w:hAnsi="Times New Roman" w:cs="Times New Roman"/>
+          <w:b/>
+          <w:bCs/>
+          <w:sz w:val="26"/>
+          <w:szCs w:val="26"/>
+        </w:rPr>
+      </w:pPr>
+    </w:p>
+    <w:p>
+      <w:pPr>
+        <w:spacing w:line="360" w:lineRule="auto"/>
         <w:jc w:val="both"/>
         <w:rPr>
           <w:rFonts w:ascii="Times New Roman" w:hAnsi="Times New Roman" w:cs="Times New Roman"/>
@@ -998,21 +2655,29 @@
           <w:ilvl w:val="0"/>
           <w:numId w:val="1"/>
         </w:numPr>
-      </w:pPr>
-      <w:r>
-        <w:t xml:space="preserve">[1] </w:t>
-      </w:r>
-      <w:r>
-        <w:t xml:space="preserve">Comer, D. E. (2018). </w:t>
-      </w:r>
-      <w:r>
-        <w:rPr>
+        <w:spacing w:line="360" w:lineRule="auto"/>
+        <w:rPr>
+          <w:rFonts w:ascii="Times New Roman" w:hAnsi="Times New Roman" w:cs="Times New Roman"/>
+        </w:rPr>
+      </w:pPr>
+      <w:r>
+        <w:rPr>
+          <w:rFonts w:ascii="Times New Roman" w:hAnsi="Times New Roman" w:cs="Times New Roman"/>
+        </w:rPr>
+        <w:t xml:space="preserve">[1] Comer, D. E. (2018). </w:t>
+      </w:r>
+      <w:r>
+        <w:rPr>
+          <w:rFonts w:ascii="Times New Roman" w:hAnsi="Times New Roman" w:cs="Times New Roman"/>
           <w:i/>
           <w:iCs/>
         </w:rPr>
         <w:t>Internetworking with TCP/IP: Principles, Protocols, and Architecture</w:t>
       </w:r>
       <w:r>
+        <w:rPr>
+          <w:rFonts w:ascii="Times New Roman" w:hAnsi="Times New Roman" w:cs="Times New Roman"/>
+        </w:rPr>
         <w:t xml:space="preserve"> (6th ed.). Pearson.</w:t>
       </w:r>
     </w:p>
@@ -1023,31 +2688,43 @@
           <w:ilvl w:val="0"/>
           <w:numId w:val="1"/>
         </w:numPr>
-      </w:pPr>
-      <w:r>
-        <w:t xml:space="preserve">[2] </w:t>
-      </w:r>
-      <w:r>
-        <w:t>Milanov, E. (2009). The RSA algorithm. </w:t>
-      </w:r>
-      <w:r>
-        <w:rPr>
+        <w:spacing w:line="360" w:lineRule="auto"/>
+        <w:rPr>
+          <w:rFonts w:ascii="Times New Roman" w:hAnsi="Times New Roman" w:cs="Times New Roman"/>
+        </w:rPr>
+      </w:pPr>
+      <w:r>
+        <w:rPr>
+          <w:rFonts w:ascii="Times New Roman" w:hAnsi="Times New Roman" w:cs="Times New Roman"/>
+        </w:rPr>
+        <w:t>[2] Milanov, E. (2009). The RSA algorithm. </w:t>
+      </w:r>
+      <w:r>
+        <w:rPr>
+          <w:rFonts w:ascii="Times New Roman" w:hAnsi="Times New Roman" w:cs="Times New Roman"/>
           <w:i/>
           <w:iCs/>
         </w:rPr>
         <w:t>RSA laboratories</w:t>
       </w:r>
       <w:r>
+        <w:rPr>
+          <w:rFonts w:ascii="Times New Roman" w:hAnsi="Times New Roman" w:cs="Times New Roman"/>
+        </w:rPr>
         <w:t>, </w:t>
       </w:r>
       <w:r>
         <w:rPr>
+          <w:rFonts w:ascii="Times New Roman" w:hAnsi="Times New Roman" w:cs="Times New Roman"/>
           <w:i/>
           <w:iCs/>
         </w:rPr>
         <w:t>1</w:t>
       </w:r>
       <w:r>
+        <w:rPr>
+          <w:rFonts w:ascii="Times New Roman" w:hAnsi="Times New Roman" w:cs="Times New Roman"/>
+        </w:rPr>
         <w:t>(11).</w:t>
       </w:r>
     </w:p>
@@ -1058,27 +2735,47 @@
           <w:ilvl w:val="0"/>
           <w:numId w:val="1"/>
         </w:numPr>
-      </w:pPr>
-      <w:r>
+        <w:spacing w:line="360" w:lineRule="auto"/>
+        <w:rPr>
+          <w:rFonts w:ascii="Times New Roman" w:hAnsi="Times New Roman" w:cs="Times New Roman"/>
+        </w:rPr>
+      </w:pPr>
+      <w:r>
+        <w:rPr>
+          <w:rFonts w:ascii="Times New Roman" w:hAnsi="Times New Roman" w:cs="Times New Roman"/>
+        </w:rPr>
         <w:t>[</w:t>
       </w:r>
       <w:r>
+        <w:rPr>
+          <w:rFonts w:ascii="Times New Roman" w:hAnsi="Times New Roman" w:cs="Times New Roman"/>
+        </w:rPr>
         <w:t>3</w:t>
       </w:r>
       <w:r>
+        <w:rPr>
+          <w:rFonts w:ascii="Times New Roman" w:hAnsi="Times New Roman" w:cs="Times New Roman"/>
+        </w:rPr>
         <w:t xml:space="preserve">] </w:t>
       </w:r>
       <w:r>
+        <w:rPr>
+          <w:rFonts w:ascii="Times New Roman" w:hAnsi="Times New Roman" w:cs="Times New Roman"/>
+        </w:rPr>
         <w:t xml:space="preserve">Daemen, J., &amp; Rijmen, V. (2002). </w:t>
       </w:r>
       <w:r>
         <w:rPr>
+          <w:rFonts w:ascii="Times New Roman" w:hAnsi="Times New Roman" w:cs="Times New Roman"/>
           <w:i/>
           <w:iCs/>
         </w:rPr>
         <w:t>The Design of Rijndael: AES - The Advanced Encryption Standard</w:t>
       </w:r>
       <w:r>
+        <w:rPr>
+          <w:rFonts w:ascii="Times New Roman" w:hAnsi="Times New Roman" w:cs="Times New Roman"/>
+        </w:rPr>
         <w:t>. Springer Science &amp; Business Media.</w:t>
       </w:r>
     </w:p>
@@ -1089,33 +2786,54 @@
           <w:ilvl w:val="0"/>
           <w:numId w:val="1"/>
         </w:numPr>
-      </w:pPr>
-      <w:r>
+        <w:spacing w:line="360" w:lineRule="auto"/>
+        <w:rPr>
+          <w:rFonts w:ascii="Times New Roman" w:hAnsi="Times New Roman" w:cs="Times New Roman"/>
+        </w:rPr>
+      </w:pPr>
+      <w:r>
+        <w:rPr>
+          <w:rFonts w:ascii="Times New Roman" w:hAnsi="Times New Roman" w:cs="Times New Roman"/>
+        </w:rPr>
         <w:t>[</w:t>
       </w:r>
       <w:r>
+        <w:rPr>
+          <w:rFonts w:ascii="Times New Roman" w:hAnsi="Times New Roman" w:cs="Times New Roman"/>
+        </w:rPr>
         <w:t>4</w:t>
       </w:r>
       <w:r>
+        <w:rPr>
+          <w:rFonts w:ascii="Times New Roman" w:hAnsi="Times New Roman" w:cs="Times New Roman"/>
+        </w:rPr>
         <w:t xml:space="preserve">] </w:t>
       </w:r>
       <w:r>
+        <w:rPr>
+          <w:rFonts w:ascii="Times New Roman" w:hAnsi="Times New Roman" w:cs="Times New Roman"/>
+        </w:rPr>
         <w:t xml:space="preserve">Taso, K., &amp; Tirumala, A. (2005). </w:t>
       </w:r>
       <w:r>
         <w:rPr>
+          <w:rFonts w:ascii="Times New Roman" w:hAnsi="Times New Roman" w:cs="Times New Roman"/>
           <w:i/>
           <w:iCs/>
         </w:rPr>
         <w:t>iPerf: Bandwidth Measurement Tool</w:t>
       </w:r>
       <w:r>
+        <w:rPr>
+          <w:rFonts w:ascii="Times New Roman" w:hAnsi="Times New Roman" w:cs="Times New Roman"/>
+        </w:rPr>
         <w:t xml:space="preserve">. </w:t>
       </w:r>
       <w:hyperlink r:id="rId8" w:tgtFrame="_new" w:history="1">
         <w:r>
           <w:rPr>
             <w:rStyle w:val="Kpr"/>
+            <w:rFonts w:ascii="Times New Roman" w:hAnsi="Times New Roman" w:cs="Times New Roman"/>
           </w:rPr>
           <w:t>https://iperf.fr</w:t>
         </w:r>
@@ -1128,27 +2846,36 @@
           <w:ilvl w:val="0"/>
           <w:numId w:val="1"/>
         </w:numPr>
-      </w:pPr>
-      <w:r>
-        <w:t xml:space="preserve">[5] </w:t>
-      </w:r>
-      <w:r>
-        <w:t xml:space="preserve">Jagt. (2016). </w:t>
-      </w:r>
-      <w:r>
-        <w:rPr>
+        <w:spacing w:line="360" w:lineRule="auto"/>
+        <w:rPr>
+          <w:rFonts w:ascii="Times New Roman" w:hAnsi="Times New Roman" w:cs="Times New Roman"/>
+        </w:rPr>
+      </w:pPr>
+      <w:r>
+        <w:rPr>
+          <w:rFonts w:ascii="Times New Roman" w:hAnsi="Times New Roman" w:cs="Times New Roman"/>
+        </w:rPr>
+        <w:t xml:space="preserve">[5] Jagt. (2016). </w:t>
+      </w:r>
+      <w:r>
+        <w:rPr>
+          <w:rFonts w:ascii="Times New Roman" w:hAnsi="Times New Roman" w:cs="Times New Roman"/>
           <w:i/>
           <w:iCs/>
         </w:rPr>
         <w:t>Clumsy</w:t>
       </w:r>
       <w:r>
+        <w:rPr>
+          <w:rFonts w:ascii="Times New Roman" w:hAnsi="Times New Roman" w:cs="Times New Roman"/>
+        </w:rPr>
         <w:t xml:space="preserve"> [Computer software]. GitHub. </w:t>
       </w:r>
       <w:hyperlink r:id="rId9" w:tgtFrame="_new" w:history="1">
         <w:r>
           <w:rPr>
             <w:rStyle w:val="Kpr"/>
+            <w:rFonts w:ascii="Times New Roman" w:hAnsi="Times New Roman" w:cs="Times New Roman"/>
           </w:rPr>
           <w:t>https://github.com/jagt/clumsy</w:t>
         </w:r>
@@ -1161,27 +2888,36 @@
           <w:ilvl w:val="0"/>
           <w:numId w:val="1"/>
         </w:numPr>
-      </w:pPr>
-      <w:r>
-        <w:t xml:space="preserve">[6] </w:t>
-      </w:r>
-      <w:r>
-        <w:t xml:space="preserve">The Wireshark Team. (n.d.). </w:t>
-      </w:r>
-      <w:r>
-        <w:rPr>
+        <w:spacing w:line="360" w:lineRule="auto"/>
+        <w:rPr>
+          <w:rFonts w:ascii="Times New Roman" w:hAnsi="Times New Roman" w:cs="Times New Roman"/>
+        </w:rPr>
+      </w:pPr>
+      <w:r>
+        <w:rPr>
+          <w:rFonts w:ascii="Times New Roman" w:hAnsi="Times New Roman" w:cs="Times New Roman"/>
+        </w:rPr>
+        <w:t xml:space="preserve">[6] The Wireshark Team. (n.d.). </w:t>
+      </w:r>
+      <w:r>
+        <w:rPr>
+          <w:rFonts w:ascii="Times New Roman" w:hAnsi="Times New Roman" w:cs="Times New Roman"/>
           <w:i/>
           <w:iCs/>
         </w:rPr>
         <w:t>Wireshark user documentation</w:t>
       </w:r>
       <w:r>
+        <w:rPr>
+          <w:rFonts w:ascii="Times New Roman" w:hAnsi="Times New Roman" w:cs="Times New Roman"/>
+        </w:rPr>
         <w:t xml:space="preserve">. Wireshark. </w:t>
       </w:r>
       <w:hyperlink r:id="rId10" w:tgtFrame="_new" w:history="1">
         <w:r>
           <w:rPr>
             <w:rStyle w:val="Kpr"/>
+            <w:rFonts w:ascii="Times New Roman" w:hAnsi="Times New Roman" w:cs="Times New Roman"/>
           </w:rPr>
           <w:t>https://www.wireshark.org/docs/</w:t>
         </w:r>
@@ -1200,6 +2936,602 @@
 <file path=word/numbering.xml><?xml version="1.0" encoding="utf-8"?>
 <w:numbering xmlns:wpc="http://schemas.microsoft.com/office/word/2010/wordprocessingCanvas" xmlns:cx="http://schemas.microsoft.com/office/drawing/2014/chartex" xmlns:cx1="http://schemas.microsoft.com/office/drawing/2015/9/8/chartex" xmlns:cx2="http://schemas.microsoft.com/office/drawing/2015/10/21/chartex" xmlns:cx3="http://schemas.microsoft.com/office/drawing/2016/5/9/chartex" xmlns:cx4="http://schemas.microsoft.com/office/drawing/2016/5/10/chartex" xmlns:cx5="http://schemas.microsoft.com/office/drawing/2016/5/11/chartex" xmlns:cx6="http://schemas.microsoft.com/office/drawing/2016/5/12/chartex" xmlns:cx7="http://schemas.microsoft.com/office/drawing/2016/5/13/chartex" xmlns:cx8="http://schemas.microsoft.com/office/drawing/2016/5/14/chartex" xmlns:mc="http://schemas.openxmlformats.org/markup-compatibility/2006" xmlns:aink="http://schemas.microsoft.com/office/drawing/2016/ink" xmlns:am3d="http://schemas.microsoft.com/office/drawing/2017/model3d" xmlns:o="urn:schemas-microsoft-com:office:office" xmlns:oel="http://schemas.microsoft.com/office/2019/extlst" xmlns:r="http://schemas.openxmlformats.org/officeDocument/2006/relationships" xmlns:m="http://schemas.openxmlformats.org/officeDocument/2006/math" xmlns:v="urn:schemas-microsoft-com:vml" xmlns:wp14="http://schemas.microsoft.com/office/word/2010/wordprocessingDrawing" xmlns:wp="http://schemas.openxmlformats.org/drawingml/2006/wordprocessingDrawing" xmlns:w10="urn:schemas-microsoft-com:office:word" xmlns:w="http://schemas.openxmlformats.org/wordprocessingml/2006/main" xmlns:w14="http://schemas.microsoft.com/office/word/2010/wordml" xmlns:w15="http://schemas.microsoft.com/office/word/2012/wordml" xmlns:w16cex="http://schemas.microsoft.com/office/word/2018/wordml/cex" xmlns:w16cid="http://schemas.microsoft.com/office/word/2016/wordml/cid" xmlns:w16="http://schemas.microsoft.com/office/word/2018/wordml" xmlns:w16du="http://schemas.microsoft.com/office/word/2023/wordml/word16du" xmlns:w16sdtdh="http://schemas.microsoft.com/office/word/2020/wordml/sdtdatahash" xmlns:w16sdtfl="http://schemas.microsoft.com/office/word/2024/wordml/sdtformatlock" xmlns:w16se="http://schemas.microsoft.com/office/word/2015/wordml/symex" xmlns:wpg="http://schemas.microsoft.com/office/word/2010/wordprocessingGroup" xmlns:wpi="http://schemas.microsoft.com/office/word/2010/wordprocessingInk" xmlns:wne="http://schemas.microsoft.com/office/word/2006/wordml" xmlns:wps="http://schemas.microsoft.com/office/word/2010/wordprocessingShape" mc:Ignorable="w14 w15 w16se w16cid w16 w16cex w16sdtdh w16sdtfl w16du wp14">
   <w:abstractNum w:abstractNumId="0" w15:restartNumberingAfterBreak="0">
+    <w:nsid w:val="0AB02981"/>
+    <w:multiLevelType w:val="multilevel"/>
+    <w:tmpl w:val="E8000DF6"/>
+    <w:lvl w:ilvl="0">
+      <w:start w:val="1"/>
+      <w:numFmt w:val="bullet"/>
+      <w:lvlText w:val=""/>
+      <w:lvlJc w:val="left"/>
+      <w:pPr>
+        <w:tabs>
+          <w:tab w:val="num" w:pos="720"/>
+        </w:tabs>
+        <w:ind w:left="720" w:hanging="360"/>
+      </w:pPr>
+      <w:rPr>
+        <w:rFonts w:ascii="Symbol" w:hAnsi="Symbol" w:hint="default"/>
+        <w:sz w:val="20"/>
+      </w:rPr>
+    </w:lvl>
+    <w:lvl w:ilvl="1">
+      <w:start w:val="1"/>
+      <w:numFmt w:val="bullet"/>
+      <w:lvlText w:val="o"/>
+      <w:lvlJc w:val="left"/>
+      <w:pPr>
+        <w:tabs>
+          <w:tab w:val="num" w:pos="1440"/>
+        </w:tabs>
+        <w:ind w:left="1440" w:hanging="360"/>
+      </w:pPr>
+      <w:rPr>
+        <w:rFonts w:ascii="Courier New" w:hAnsi="Courier New" w:hint="default"/>
+        <w:sz w:val="20"/>
+      </w:rPr>
+    </w:lvl>
+    <w:lvl w:ilvl="2" w:tentative="1">
+      <w:start w:val="1"/>
+      <w:numFmt w:val="bullet"/>
+      <w:lvlText w:val=""/>
+      <w:lvlJc w:val="left"/>
+      <w:pPr>
+        <w:tabs>
+          <w:tab w:val="num" w:pos="2160"/>
+        </w:tabs>
+        <w:ind w:left="2160" w:hanging="360"/>
+      </w:pPr>
+      <w:rPr>
+        <w:rFonts w:ascii="Wingdings" w:hAnsi="Wingdings" w:hint="default"/>
+        <w:sz w:val="20"/>
+      </w:rPr>
+    </w:lvl>
+    <w:lvl w:ilvl="3" w:tentative="1">
+      <w:start w:val="1"/>
+      <w:numFmt w:val="bullet"/>
+      <w:lvlText w:val=""/>
+      <w:lvlJc w:val="left"/>
+      <w:pPr>
+        <w:tabs>
+          <w:tab w:val="num" w:pos="2880"/>
+        </w:tabs>
+        <w:ind w:left="2880" w:hanging="360"/>
+      </w:pPr>
+      <w:rPr>
+        <w:rFonts w:ascii="Wingdings" w:hAnsi="Wingdings" w:hint="default"/>
+        <w:sz w:val="20"/>
+      </w:rPr>
+    </w:lvl>
+    <w:lvl w:ilvl="4" w:tentative="1">
+      <w:start w:val="1"/>
+      <w:numFmt w:val="bullet"/>
+      <w:lvlText w:val=""/>
+      <w:lvlJc w:val="left"/>
+      <w:pPr>
+        <w:tabs>
+          <w:tab w:val="num" w:pos="3600"/>
+        </w:tabs>
+        <w:ind w:left="3600" w:hanging="360"/>
+      </w:pPr>
+      <w:rPr>
+        <w:rFonts w:ascii="Wingdings" w:hAnsi="Wingdings" w:hint="default"/>
+        <w:sz w:val="20"/>
+      </w:rPr>
+    </w:lvl>
+    <w:lvl w:ilvl="5" w:tentative="1">
+      <w:start w:val="1"/>
+      <w:numFmt w:val="bullet"/>
+      <w:lvlText w:val=""/>
+      <w:lvlJc w:val="left"/>
+      <w:pPr>
+        <w:tabs>
+          <w:tab w:val="num" w:pos="4320"/>
+        </w:tabs>
+        <w:ind w:left="4320" w:hanging="360"/>
+      </w:pPr>
+      <w:rPr>
+        <w:rFonts w:ascii="Wingdings" w:hAnsi="Wingdings" w:hint="default"/>
+        <w:sz w:val="20"/>
+      </w:rPr>
+    </w:lvl>
+    <w:lvl w:ilvl="6" w:tentative="1">
+      <w:start w:val="1"/>
+      <w:numFmt w:val="bullet"/>
+      <w:lvlText w:val=""/>
+      <w:lvlJc w:val="left"/>
+      <w:pPr>
+        <w:tabs>
+          <w:tab w:val="num" w:pos="5040"/>
+        </w:tabs>
+        <w:ind w:left="5040" w:hanging="360"/>
+      </w:pPr>
+      <w:rPr>
+        <w:rFonts w:ascii="Wingdings" w:hAnsi="Wingdings" w:hint="default"/>
+        <w:sz w:val="20"/>
+      </w:rPr>
+    </w:lvl>
+    <w:lvl w:ilvl="7" w:tentative="1">
+      <w:start w:val="1"/>
+      <w:numFmt w:val="bullet"/>
+      <w:lvlText w:val=""/>
+      <w:lvlJc w:val="left"/>
+      <w:pPr>
+        <w:tabs>
+          <w:tab w:val="num" w:pos="5760"/>
+        </w:tabs>
+        <w:ind w:left="5760" w:hanging="360"/>
+      </w:pPr>
+      <w:rPr>
+        <w:rFonts w:ascii="Wingdings" w:hAnsi="Wingdings" w:hint="default"/>
+        <w:sz w:val="20"/>
+      </w:rPr>
+    </w:lvl>
+    <w:lvl w:ilvl="8" w:tentative="1">
+      <w:start w:val="1"/>
+      <w:numFmt w:val="bullet"/>
+      <w:lvlText w:val=""/>
+      <w:lvlJc w:val="left"/>
+      <w:pPr>
+        <w:tabs>
+          <w:tab w:val="num" w:pos="6480"/>
+        </w:tabs>
+        <w:ind w:left="6480" w:hanging="360"/>
+      </w:pPr>
+      <w:rPr>
+        <w:rFonts w:ascii="Wingdings" w:hAnsi="Wingdings" w:hint="default"/>
+        <w:sz w:val="20"/>
+      </w:rPr>
+    </w:lvl>
+  </w:abstractNum>
+  <w:abstractNum w:abstractNumId="1" w15:restartNumberingAfterBreak="0">
+    <w:nsid w:val="198E0EB7"/>
+    <w:multiLevelType w:val="multilevel"/>
+    <w:tmpl w:val="7E5022F2"/>
+    <w:lvl w:ilvl="0">
+      <w:start w:val="1"/>
+      <w:numFmt w:val="bullet"/>
+      <w:lvlText w:val=""/>
+      <w:lvlJc w:val="left"/>
+      <w:pPr>
+        <w:tabs>
+          <w:tab w:val="num" w:pos="720"/>
+        </w:tabs>
+        <w:ind w:left="720" w:hanging="360"/>
+      </w:pPr>
+      <w:rPr>
+        <w:rFonts w:ascii="Symbol" w:hAnsi="Symbol" w:hint="default"/>
+        <w:sz w:val="20"/>
+      </w:rPr>
+    </w:lvl>
+    <w:lvl w:ilvl="1" w:tentative="1">
+      <w:start w:val="1"/>
+      <w:numFmt w:val="bullet"/>
+      <w:lvlText w:val="o"/>
+      <w:lvlJc w:val="left"/>
+      <w:pPr>
+        <w:tabs>
+          <w:tab w:val="num" w:pos="1440"/>
+        </w:tabs>
+        <w:ind w:left="1440" w:hanging="360"/>
+      </w:pPr>
+      <w:rPr>
+        <w:rFonts w:ascii="Courier New" w:hAnsi="Courier New" w:hint="default"/>
+        <w:sz w:val="20"/>
+      </w:rPr>
+    </w:lvl>
+    <w:lvl w:ilvl="2" w:tentative="1">
+      <w:start w:val="1"/>
+      <w:numFmt w:val="bullet"/>
+      <w:lvlText w:val=""/>
+      <w:lvlJc w:val="left"/>
+      <w:pPr>
+        <w:tabs>
+          <w:tab w:val="num" w:pos="2160"/>
+        </w:tabs>
+        <w:ind w:left="2160" w:hanging="360"/>
+      </w:pPr>
+      <w:rPr>
+        <w:rFonts w:ascii="Wingdings" w:hAnsi="Wingdings" w:hint="default"/>
+        <w:sz w:val="20"/>
+      </w:rPr>
+    </w:lvl>
+    <w:lvl w:ilvl="3" w:tentative="1">
+      <w:start w:val="1"/>
+      <w:numFmt w:val="bullet"/>
+      <w:lvlText w:val=""/>
+      <w:lvlJc w:val="left"/>
+      <w:pPr>
+        <w:tabs>
+          <w:tab w:val="num" w:pos="2880"/>
+        </w:tabs>
+        <w:ind w:left="2880" w:hanging="360"/>
+      </w:pPr>
+      <w:rPr>
+        <w:rFonts w:ascii="Wingdings" w:hAnsi="Wingdings" w:hint="default"/>
+        <w:sz w:val="20"/>
+      </w:rPr>
+    </w:lvl>
+    <w:lvl w:ilvl="4" w:tentative="1">
+      <w:start w:val="1"/>
+      <w:numFmt w:val="bullet"/>
+      <w:lvlText w:val=""/>
+      <w:lvlJc w:val="left"/>
+      <w:pPr>
+        <w:tabs>
+          <w:tab w:val="num" w:pos="3600"/>
+        </w:tabs>
+        <w:ind w:left="3600" w:hanging="360"/>
+      </w:pPr>
+      <w:rPr>
+        <w:rFonts w:ascii="Wingdings" w:hAnsi="Wingdings" w:hint="default"/>
+        <w:sz w:val="20"/>
+      </w:rPr>
+    </w:lvl>
+    <w:lvl w:ilvl="5" w:tentative="1">
+      <w:start w:val="1"/>
+      <w:numFmt w:val="bullet"/>
+      <w:lvlText w:val=""/>
+      <w:lvlJc w:val="left"/>
+      <w:pPr>
+        <w:tabs>
+          <w:tab w:val="num" w:pos="4320"/>
+        </w:tabs>
+        <w:ind w:left="4320" w:hanging="360"/>
+      </w:pPr>
+      <w:rPr>
+        <w:rFonts w:ascii="Wingdings" w:hAnsi="Wingdings" w:hint="default"/>
+        <w:sz w:val="20"/>
+      </w:rPr>
+    </w:lvl>
+    <w:lvl w:ilvl="6" w:tentative="1">
+      <w:start w:val="1"/>
+      <w:numFmt w:val="bullet"/>
+      <w:lvlText w:val=""/>
+      <w:lvlJc w:val="left"/>
+      <w:pPr>
+        <w:tabs>
+          <w:tab w:val="num" w:pos="5040"/>
+        </w:tabs>
+        <w:ind w:left="5040" w:hanging="360"/>
+      </w:pPr>
+      <w:rPr>
+        <w:rFonts w:ascii="Wingdings" w:hAnsi="Wingdings" w:hint="default"/>
+        <w:sz w:val="20"/>
+      </w:rPr>
+    </w:lvl>
+    <w:lvl w:ilvl="7" w:tentative="1">
+      <w:start w:val="1"/>
+      <w:numFmt w:val="bullet"/>
+      <w:lvlText w:val=""/>
+      <w:lvlJc w:val="left"/>
+      <w:pPr>
+        <w:tabs>
+          <w:tab w:val="num" w:pos="5760"/>
+        </w:tabs>
+        <w:ind w:left="5760" w:hanging="360"/>
+      </w:pPr>
+      <w:rPr>
+        <w:rFonts w:ascii="Wingdings" w:hAnsi="Wingdings" w:hint="default"/>
+        <w:sz w:val="20"/>
+      </w:rPr>
+    </w:lvl>
+    <w:lvl w:ilvl="8" w:tentative="1">
+      <w:start w:val="1"/>
+      <w:numFmt w:val="bullet"/>
+      <w:lvlText w:val=""/>
+      <w:lvlJc w:val="left"/>
+      <w:pPr>
+        <w:tabs>
+          <w:tab w:val="num" w:pos="6480"/>
+        </w:tabs>
+        <w:ind w:left="6480" w:hanging="360"/>
+      </w:pPr>
+      <w:rPr>
+        <w:rFonts w:ascii="Wingdings" w:hAnsi="Wingdings" w:hint="default"/>
+        <w:sz w:val="20"/>
+      </w:rPr>
+    </w:lvl>
+  </w:abstractNum>
+  <w:abstractNum w:abstractNumId="2" w15:restartNumberingAfterBreak="0">
+    <w:nsid w:val="2B3F4115"/>
+    <w:multiLevelType w:val="multilevel"/>
+    <w:tmpl w:val="12B2A4D2"/>
+    <w:lvl w:ilvl="0">
+      <w:start w:val="1"/>
+      <w:numFmt w:val="bullet"/>
+      <w:lvlText w:val=""/>
+      <w:lvlJc w:val="left"/>
+      <w:pPr>
+        <w:tabs>
+          <w:tab w:val="num" w:pos="720"/>
+        </w:tabs>
+        <w:ind w:left="720" w:hanging="360"/>
+      </w:pPr>
+      <w:rPr>
+        <w:rFonts w:ascii="Symbol" w:hAnsi="Symbol" w:hint="default"/>
+        <w:sz w:val="20"/>
+      </w:rPr>
+    </w:lvl>
+    <w:lvl w:ilvl="1">
+      <w:start w:val="1"/>
+      <w:numFmt w:val="bullet"/>
+      <w:lvlText w:val="o"/>
+      <w:lvlJc w:val="left"/>
+      <w:pPr>
+        <w:tabs>
+          <w:tab w:val="num" w:pos="1440"/>
+        </w:tabs>
+        <w:ind w:left="1440" w:hanging="360"/>
+      </w:pPr>
+      <w:rPr>
+        <w:rFonts w:ascii="Courier New" w:hAnsi="Courier New" w:hint="default"/>
+        <w:sz w:val="20"/>
+      </w:rPr>
+    </w:lvl>
+    <w:lvl w:ilvl="2" w:tentative="1">
+      <w:start w:val="1"/>
+      <w:numFmt w:val="bullet"/>
+      <w:lvlText w:val=""/>
+      <w:lvlJc w:val="left"/>
+      <w:pPr>
+        <w:tabs>
+          <w:tab w:val="num" w:pos="2160"/>
+        </w:tabs>
+        <w:ind w:left="2160" w:hanging="360"/>
+      </w:pPr>
+      <w:rPr>
+        <w:rFonts w:ascii="Wingdings" w:hAnsi="Wingdings" w:hint="default"/>
+        <w:sz w:val="20"/>
+      </w:rPr>
+    </w:lvl>
+    <w:lvl w:ilvl="3" w:tentative="1">
+      <w:start w:val="1"/>
+      <w:numFmt w:val="bullet"/>
+      <w:lvlText w:val=""/>
+      <w:lvlJc w:val="left"/>
+      <w:pPr>
+        <w:tabs>
+          <w:tab w:val="num" w:pos="2880"/>
+        </w:tabs>
+        <w:ind w:left="2880" w:hanging="360"/>
+      </w:pPr>
+      <w:rPr>
+        <w:rFonts w:ascii="Wingdings" w:hAnsi="Wingdings" w:hint="default"/>
+        <w:sz w:val="20"/>
+      </w:rPr>
+    </w:lvl>
+    <w:lvl w:ilvl="4" w:tentative="1">
+      <w:start w:val="1"/>
+      <w:numFmt w:val="bullet"/>
+      <w:lvlText w:val=""/>
+      <w:lvlJc w:val="left"/>
+      <w:pPr>
+        <w:tabs>
+          <w:tab w:val="num" w:pos="3600"/>
+        </w:tabs>
+        <w:ind w:left="3600" w:hanging="360"/>
+      </w:pPr>
+      <w:rPr>
+        <w:rFonts w:ascii="Wingdings" w:hAnsi="Wingdings" w:hint="default"/>
+        <w:sz w:val="20"/>
+      </w:rPr>
+    </w:lvl>
+    <w:lvl w:ilvl="5" w:tentative="1">
+      <w:start w:val="1"/>
+      <w:numFmt w:val="bullet"/>
+      <w:lvlText w:val=""/>
+      <w:lvlJc w:val="left"/>
+      <w:pPr>
+        <w:tabs>
+          <w:tab w:val="num" w:pos="4320"/>
+        </w:tabs>
+        <w:ind w:left="4320" w:hanging="360"/>
+      </w:pPr>
+      <w:rPr>
+        <w:rFonts w:ascii="Wingdings" w:hAnsi="Wingdings" w:hint="default"/>
+        <w:sz w:val="20"/>
+      </w:rPr>
+    </w:lvl>
+    <w:lvl w:ilvl="6" w:tentative="1">
+      <w:start w:val="1"/>
+      <w:numFmt w:val="bullet"/>
+      <w:lvlText w:val=""/>
+      <w:lvlJc w:val="left"/>
+      <w:pPr>
+        <w:tabs>
+          <w:tab w:val="num" w:pos="5040"/>
+        </w:tabs>
+        <w:ind w:left="5040" w:hanging="360"/>
+      </w:pPr>
+      <w:rPr>
+        <w:rFonts w:ascii="Wingdings" w:hAnsi="Wingdings" w:hint="default"/>
+        <w:sz w:val="20"/>
+      </w:rPr>
+    </w:lvl>
+    <w:lvl w:ilvl="7" w:tentative="1">
+      <w:start w:val="1"/>
+      <w:numFmt w:val="bullet"/>
+      <w:lvlText w:val=""/>
+      <w:lvlJc w:val="left"/>
+      <w:pPr>
+        <w:tabs>
+          <w:tab w:val="num" w:pos="5760"/>
+        </w:tabs>
+        <w:ind w:left="5760" w:hanging="360"/>
+      </w:pPr>
+      <w:rPr>
+        <w:rFonts w:ascii="Wingdings" w:hAnsi="Wingdings" w:hint="default"/>
+        <w:sz w:val="20"/>
+      </w:rPr>
+    </w:lvl>
+    <w:lvl w:ilvl="8" w:tentative="1">
+      <w:start w:val="1"/>
+      <w:numFmt w:val="bullet"/>
+      <w:lvlText w:val=""/>
+      <w:lvlJc w:val="left"/>
+      <w:pPr>
+        <w:tabs>
+          <w:tab w:val="num" w:pos="6480"/>
+        </w:tabs>
+        <w:ind w:left="6480" w:hanging="360"/>
+      </w:pPr>
+      <w:rPr>
+        <w:rFonts w:ascii="Wingdings" w:hAnsi="Wingdings" w:hint="default"/>
+        <w:sz w:val="20"/>
+      </w:rPr>
+    </w:lvl>
+  </w:abstractNum>
+  <w:abstractNum w:abstractNumId="3" w15:restartNumberingAfterBreak="0">
+    <w:nsid w:val="35065A47"/>
+    <w:multiLevelType w:val="multilevel"/>
+    <w:tmpl w:val="5A40C632"/>
+    <w:lvl w:ilvl="0">
+      <w:start w:val="1"/>
+      <w:numFmt w:val="bullet"/>
+      <w:lvlText w:val=""/>
+      <w:lvlJc w:val="left"/>
+      <w:pPr>
+        <w:tabs>
+          <w:tab w:val="num" w:pos="720"/>
+        </w:tabs>
+        <w:ind w:left="720" w:hanging="360"/>
+      </w:pPr>
+      <w:rPr>
+        <w:rFonts w:ascii="Symbol" w:hAnsi="Symbol" w:hint="default"/>
+        <w:sz w:val="20"/>
+      </w:rPr>
+    </w:lvl>
+    <w:lvl w:ilvl="1">
+      <w:start w:val="1"/>
+      <w:numFmt w:val="bullet"/>
+      <w:lvlText w:val="o"/>
+      <w:lvlJc w:val="left"/>
+      <w:pPr>
+        <w:tabs>
+          <w:tab w:val="num" w:pos="1440"/>
+        </w:tabs>
+        <w:ind w:left="1440" w:hanging="360"/>
+      </w:pPr>
+      <w:rPr>
+        <w:rFonts w:ascii="Courier New" w:hAnsi="Courier New" w:hint="default"/>
+        <w:sz w:val="20"/>
+      </w:rPr>
+    </w:lvl>
+    <w:lvl w:ilvl="2" w:tentative="1">
+      <w:start w:val="1"/>
+      <w:numFmt w:val="bullet"/>
+      <w:lvlText w:val=""/>
+      <w:lvlJc w:val="left"/>
+      <w:pPr>
+        <w:tabs>
+          <w:tab w:val="num" w:pos="2160"/>
+        </w:tabs>
+        <w:ind w:left="2160" w:hanging="360"/>
+      </w:pPr>
+      <w:rPr>
+        <w:rFonts w:ascii="Wingdings" w:hAnsi="Wingdings" w:hint="default"/>
+        <w:sz w:val="20"/>
+      </w:rPr>
+    </w:lvl>
+    <w:lvl w:ilvl="3" w:tentative="1">
+      <w:start w:val="1"/>
+      <w:numFmt w:val="bullet"/>
+      <w:lvlText w:val=""/>
+      <w:lvlJc w:val="left"/>
+      <w:pPr>
+        <w:tabs>
+          <w:tab w:val="num" w:pos="2880"/>
+        </w:tabs>
+        <w:ind w:left="2880" w:hanging="360"/>
+      </w:pPr>
+      <w:rPr>
+        <w:rFonts w:ascii="Wingdings" w:hAnsi="Wingdings" w:hint="default"/>
+        <w:sz w:val="20"/>
+      </w:rPr>
+    </w:lvl>
+    <w:lvl w:ilvl="4" w:tentative="1">
+      <w:start w:val="1"/>
+      <w:numFmt w:val="bullet"/>
+      <w:lvlText w:val=""/>
+      <w:lvlJc w:val="left"/>
+      <w:pPr>
+        <w:tabs>
+          <w:tab w:val="num" w:pos="3600"/>
+        </w:tabs>
+        <w:ind w:left="3600" w:hanging="360"/>
+      </w:pPr>
+      <w:rPr>
+        <w:rFonts w:ascii="Wingdings" w:hAnsi="Wingdings" w:hint="default"/>
+        <w:sz w:val="20"/>
+      </w:rPr>
+    </w:lvl>
+    <w:lvl w:ilvl="5" w:tentative="1">
+      <w:start w:val="1"/>
+      <w:numFmt w:val="bullet"/>
+      <w:lvlText w:val=""/>
+      <w:lvlJc w:val="left"/>
+      <w:pPr>
+        <w:tabs>
+          <w:tab w:val="num" w:pos="4320"/>
+        </w:tabs>
+        <w:ind w:left="4320" w:hanging="360"/>
+      </w:pPr>
+      <w:rPr>
+        <w:rFonts w:ascii="Wingdings" w:hAnsi="Wingdings" w:hint="default"/>
+        <w:sz w:val="20"/>
+      </w:rPr>
+    </w:lvl>
+    <w:lvl w:ilvl="6" w:tentative="1">
+      <w:start w:val="1"/>
+      <w:numFmt w:val="bullet"/>
+      <w:lvlText w:val=""/>
+      <w:lvlJc w:val="left"/>
+      <w:pPr>
+        <w:tabs>
+          <w:tab w:val="num" w:pos="5040"/>
+        </w:tabs>
+        <w:ind w:left="5040" w:hanging="360"/>
+      </w:pPr>
+      <w:rPr>
+        <w:rFonts w:ascii="Wingdings" w:hAnsi="Wingdings" w:hint="default"/>
+        <w:sz w:val="20"/>
+      </w:rPr>
+    </w:lvl>
+    <w:lvl w:ilvl="7" w:tentative="1">
+      <w:start w:val="1"/>
+      <w:numFmt w:val="bullet"/>
+      <w:lvlText w:val=""/>
+      <w:lvlJc w:val="left"/>
+      <w:pPr>
+        <w:tabs>
+          <w:tab w:val="num" w:pos="5760"/>
+        </w:tabs>
+        <w:ind w:left="5760" w:hanging="360"/>
+      </w:pPr>
+      <w:rPr>
+        <w:rFonts w:ascii="Wingdings" w:hAnsi="Wingdings" w:hint="default"/>
+        <w:sz w:val="20"/>
+      </w:rPr>
+    </w:lvl>
+    <w:lvl w:ilvl="8" w:tentative="1">
+      <w:start w:val="1"/>
+      <w:numFmt w:val="bullet"/>
+      <w:lvlText w:val=""/>
+      <w:lvlJc w:val="left"/>
+      <w:pPr>
+        <w:tabs>
+          <w:tab w:val="num" w:pos="6480"/>
+        </w:tabs>
+        <w:ind w:left="6480" w:hanging="360"/>
+      </w:pPr>
+      <w:rPr>
+        <w:rFonts w:ascii="Wingdings" w:hAnsi="Wingdings" w:hint="default"/>
+        <w:sz w:val="20"/>
+      </w:rPr>
+    </w:lvl>
+  </w:abstractNum>
+  <w:abstractNum w:abstractNumId="4" w15:restartNumberingAfterBreak="0">
     <w:nsid w:val="390D5464"/>
     <w:multiLevelType w:val="hybridMultilevel"/>
     <w:tmpl w:val="C0527B94"/>
@@ -1311,7 +3643,7 @@
       </w:rPr>
     </w:lvl>
   </w:abstractNum>
-  <w:abstractNum w:abstractNumId="1" w15:restartNumberingAfterBreak="0">
+  <w:abstractNum w:abstractNumId="5" w15:restartNumberingAfterBreak="0">
     <w:nsid w:val="409B4C08"/>
     <w:multiLevelType w:val="hybridMultilevel"/>
     <w:tmpl w:val="E480C0CC"/>
@@ -1424,11 +3756,783 @@
       </w:rPr>
     </w:lvl>
   </w:abstractNum>
+  <w:abstractNum w:abstractNumId="6" w15:restartNumberingAfterBreak="0">
+    <w:nsid w:val="483D0053"/>
+    <w:multiLevelType w:val="multilevel"/>
+    <w:tmpl w:val="1952CE4C"/>
+    <w:lvl w:ilvl="0">
+      <w:start w:val="1"/>
+      <w:numFmt w:val="bullet"/>
+      <w:lvlText w:val=""/>
+      <w:lvlJc w:val="left"/>
+      <w:pPr>
+        <w:tabs>
+          <w:tab w:val="num" w:pos="720"/>
+        </w:tabs>
+        <w:ind w:left="720" w:hanging="360"/>
+      </w:pPr>
+      <w:rPr>
+        <w:rFonts w:ascii="Symbol" w:hAnsi="Symbol" w:hint="default"/>
+        <w:sz w:val="20"/>
+      </w:rPr>
+    </w:lvl>
+    <w:lvl w:ilvl="1">
+      <w:start w:val="1"/>
+      <w:numFmt w:val="bullet"/>
+      <w:lvlText w:val="o"/>
+      <w:lvlJc w:val="left"/>
+      <w:pPr>
+        <w:tabs>
+          <w:tab w:val="num" w:pos="1440"/>
+        </w:tabs>
+        <w:ind w:left="1440" w:hanging="360"/>
+      </w:pPr>
+      <w:rPr>
+        <w:rFonts w:ascii="Courier New" w:hAnsi="Courier New" w:hint="default"/>
+        <w:sz w:val="20"/>
+      </w:rPr>
+    </w:lvl>
+    <w:lvl w:ilvl="2" w:tentative="1">
+      <w:start w:val="1"/>
+      <w:numFmt w:val="bullet"/>
+      <w:lvlText w:val=""/>
+      <w:lvlJc w:val="left"/>
+      <w:pPr>
+        <w:tabs>
+          <w:tab w:val="num" w:pos="2160"/>
+        </w:tabs>
+        <w:ind w:left="2160" w:hanging="360"/>
+      </w:pPr>
+      <w:rPr>
+        <w:rFonts w:ascii="Wingdings" w:hAnsi="Wingdings" w:hint="default"/>
+        <w:sz w:val="20"/>
+      </w:rPr>
+    </w:lvl>
+    <w:lvl w:ilvl="3" w:tentative="1">
+      <w:start w:val="1"/>
+      <w:numFmt w:val="bullet"/>
+      <w:lvlText w:val=""/>
+      <w:lvlJc w:val="left"/>
+      <w:pPr>
+        <w:tabs>
+          <w:tab w:val="num" w:pos="2880"/>
+        </w:tabs>
+        <w:ind w:left="2880" w:hanging="360"/>
+      </w:pPr>
+      <w:rPr>
+        <w:rFonts w:ascii="Wingdings" w:hAnsi="Wingdings" w:hint="default"/>
+        <w:sz w:val="20"/>
+      </w:rPr>
+    </w:lvl>
+    <w:lvl w:ilvl="4" w:tentative="1">
+      <w:start w:val="1"/>
+      <w:numFmt w:val="bullet"/>
+      <w:lvlText w:val=""/>
+      <w:lvlJc w:val="left"/>
+      <w:pPr>
+        <w:tabs>
+          <w:tab w:val="num" w:pos="3600"/>
+        </w:tabs>
+        <w:ind w:left="3600" w:hanging="360"/>
+      </w:pPr>
+      <w:rPr>
+        <w:rFonts w:ascii="Wingdings" w:hAnsi="Wingdings" w:hint="default"/>
+        <w:sz w:val="20"/>
+      </w:rPr>
+    </w:lvl>
+    <w:lvl w:ilvl="5" w:tentative="1">
+      <w:start w:val="1"/>
+      <w:numFmt w:val="bullet"/>
+      <w:lvlText w:val=""/>
+      <w:lvlJc w:val="left"/>
+      <w:pPr>
+        <w:tabs>
+          <w:tab w:val="num" w:pos="4320"/>
+        </w:tabs>
+        <w:ind w:left="4320" w:hanging="360"/>
+      </w:pPr>
+      <w:rPr>
+        <w:rFonts w:ascii="Wingdings" w:hAnsi="Wingdings" w:hint="default"/>
+        <w:sz w:val="20"/>
+      </w:rPr>
+    </w:lvl>
+    <w:lvl w:ilvl="6" w:tentative="1">
+      <w:start w:val="1"/>
+      <w:numFmt w:val="bullet"/>
+      <w:lvlText w:val=""/>
+      <w:lvlJc w:val="left"/>
+      <w:pPr>
+        <w:tabs>
+          <w:tab w:val="num" w:pos="5040"/>
+        </w:tabs>
+        <w:ind w:left="5040" w:hanging="360"/>
+      </w:pPr>
+      <w:rPr>
+        <w:rFonts w:ascii="Wingdings" w:hAnsi="Wingdings" w:hint="default"/>
+        <w:sz w:val="20"/>
+      </w:rPr>
+    </w:lvl>
+    <w:lvl w:ilvl="7" w:tentative="1">
+      <w:start w:val="1"/>
+      <w:numFmt w:val="bullet"/>
+      <w:lvlText w:val=""/>
+      <w:lvlJc w:val="left"/>
+      <w:pPr>
+        <w:tabs>
+          <w:tab w:val="num" w:pos="5760"/>
+        </w:tabs>
+        <w:ind w:left="5760" w:hanging="360"/>
+      </w:pPr>
+      <w:rPr>
+        <w:rFonts w:ascii="Wingdings" w:hAnsi="Wingdings" w:hint="default"/>
+        <w:sz w:val="20"/>
+      </w:rPr>
+    </w:lvl>
+    <w:lvl w:ilvl="8" w:tentative="1">
+      <w:start w:val="1"/>
+      <w:numFmt w:val="bullet"/>
+      <w:lvlText w:val=""/>
+      <w:lvlJc w:val="left"/>
+      <w:pPr>
+        <w:tabs>
+          <w:tab w:val="num" w:pos="6480"/>
+        </w:tabs>
+        <w:ind w:left="6480" w:hanging="360"/>
+      </w:pPr>
+      <w:rPr>
+        <w:rFonts w:ascii="Wingdings" w:hAnsi="Wingdings" w:hint="default"/>
+        <w:sz w:val="20"/>
+      </w:rPr>
+    </w:lvl>
+  </w:abstractNum>
+  <w:abstractNum w:abstractNumId="7" w15:restartNumberingAfterBreak="0">
+    <w:nsid w:val="53DB32EE"/>
+    <w:multiLevelType w:val="multilevel"/>
+    <w:tmpl w:val="185AA79C"/>
+    <w:lvl w:ilvl="0">
+      <w:start w:val="1"/>
+      <w:numFmt w:val="bullet"/>
+      <w:lvlText w:val=""/>
+      <w:lvlJc w:val="left"/>
+      <w:pPr>
+        <w:tabs>
+          <w:tab w:val="num" w:pos="720"/>
+        </w:tabs>
+        <w:ind w:left="720" w:hanging="360"/>
+      </w:pPr>
+      <w:rPr>
+        <w:rFonts w:ascii="Symbol" w:hAnsi="Symbol" w:hint="default"/>
+        <w:sz w:val="20"/>
+      </w:rPr>
+    </w:lvl>
+    <w:lvl w:ilvl="1" w:tentative="1">
+      <w:start w:val="1"/>
+      <w:numFmt w:val="bullet"/>
+      <w:lvlText w:val="o"/>
+      <w:lvlJc w:val="left"/>
+      <w:pPr>
+        <w:tabs>
+          <w:tab w:val="num" w:pos="1440"/>
+        </w:tabs>
+        <w:ind w:left="1440" w:hanging="360"/>
+      </w:pPr>
+      <w:rPr>
+        <w:rFonts w:ascii="Courier New" w:hAnsi="Courier New" w:hint="default"/>
+        <w:sz w:val="20"/>
+      </w:rPr>
+    </w:lvl>
+    <w:lvl w:ilvl="2" w:tentative="1">
+      <w:start w:val="1"/>
+      <w:numFmt w:val="bullet"/>
+      <w:lvlText w:val=""/>
+      <w:lvlJc w:val="left"/>
+      <w:pPr>
+        <w:tabs>
+          <w:tab w:val="num" w:pos="2160"/>
+        </w:tabs>
+        <w:ind w:left="2160" w:hanging="360"/>
+      </w:pPr>
+      <w:rPr>
+        <w:rFonts w:ascii="Wingdings" w:hAnsi="Wingdings" w:hint="default"/>
+        <w:sz w:val="20"/>
+      </w:rPr>
+    </w:lvl>
+    <w:lvl w:ilvl="3" w:tentative="1">
+      <w:start w:val="1"/>
+      <w:numFmt w:val="bullet"/>
+      <w:lvlText w:val=""/>
+      <w:lvlJc w:val="left"/>
+      <w:pPr>
+        <w:tabs>
+          <w:tab w:val="num" w:pos="2880"/>
+        </w:tabs>
+        <w:ind w:left="2880" w:hanging="360"/>
+      </w:pPr>
+      <w:rPr>
+        <w:rFonts w:ascii="Wingdings" w:hAnsi="Wingdings" w:hint="default"/>
+        <w:sz w:val="20"/>
+      </w:rPr>
+    </w:lvl>
+    <w:lvl w:ilvl="4" w:tentative="1">
+      <w:start w:val="1"/>
+      <w:numFmt w:val="bullet"/>
+      <w:lvlText w:val=""/>
+      <w:lvlJc w:val="left"/>
+      <w:pPr>
+        <w:tabs>
+          <w:tab w:val="num" w:pos="3600"/>
+        </w:tabs>
+        <w:ind w:left="3600" w:hanging="360"/>
+      </w:pPr>
+      <w:rPr>
+        <w:rFonts w:ascii="Wingdings" w:hAnsi="Wingdings" w:hint="default"/>
+        <w:sz w:val="20"/>
+      </w:rPr>
+    </w:lvl>
+    <w:lvl w:ilvl="5" w:tentative="1">
+      <w:start w:val="1"/>
+      <w:numFmt w:val="bullet"/>
+      <w:lvlText w:val=""/>
+      <w:lvlJc w:val="left"/>
+      <w:pPr>
+        <w:tabs>
+          <w:tab w:val="num" w:pos="4320"/>
+        </w:tabs>
+        <w:ind w:left="4320" w:hanging="360"/>
+      </w:pPr>
+      <w:rPr>
+        <w:rFonts w:ascii="Wingdings" w:hAnsi="Wingdings" w:hint="default"/>
+        <w:sz w:val="20"/>
+      </w:rPr>
+    </w:lvl>
+    <w:lvl w:ilvl="6" w:tentative="1">
+      <w:start w:val="1"/>
+      <w:numFmt w:val="bullet"/>
+      <w:lvlText w:val=""/>
+      <w:lvlJc w:val="left"/>
+      <w:pPr>
+        <w:tabs>
+          <w:tab w:val="num" w:pos="5040"/>
+        </w:tabs>
+        <w:ind w:left="5040" w:hanging="360"/>
+      </w:pPr>
+      <w:rPr>
+        <w:rFonts w:ascii="Wingdings" w:hAnsi="Wingdings" w:hint="default"/>
+        <w:sz w:val="20"/>
+      </w:rPr>
+    </w:lvl>
+    <w:lvl w:ilvl="7" w:tentative="1">
+      <w:start w:val="1"/>
+      <w:numFmt w:val="bullet"/>
+      <w:lvlText w:val=""/>
+      <w:lvlJc w:val="left"/>
+      <w:pPr>
+        <w:tabs>
+          <w:tab w:val="num" w:pos="5760"/>
+        </w:tabs>
+        <w:ind w:left="5760" w:hanging="360"/>
+      </w:pPr>
+      <w:rPr>
+        <w:rFonts w:ascii="Wingdings" w:hAnsi="Wingdings" w:hint="default"/>
+        <w:sz w:val="20"/>
+      </w:rPr>
+    </w:lvl>
+    <w:lvl w:ilvl="8" w:tentative="1">
+      <w:start w:val="1"/>
+      <w:numFmt w:val="bullet"/>
+      <w:lvlText w:val=""/>
+      <w:lvlJc w:val="left"/>
+      <w:pPr>
+        <w:tabs>
+          <w:tab w:val="num" w:pos="6480"/>
+        </w:tabs>
+        <w:ind w:left="6480" w:hanging="360"/>
+      </w:pPr>
+      <w:rPr>
+        <w:rFonts w:ascii="Wingdings" w:hAnsi="Wingdings" w:hint="default"/>
+        <w:sz w:val="20"/>
+      </w:rPr>
+    </w:lvl>
+  </w:abstractNum>
+  <w:abstractNum w:abstractNumId="8" w15:restartNumberingAfterBreak="0">
+    <w:nsid w:val="56C03B75"/>
+    <w:multiLevelType w:val="multilevel"/>
+    <w:tmpl w:val="72C66FA2"/>
+    <w:lvl w:ilvl="0">
+      <w:start w:val="1"/>
+      <w:numFmt w:val="bullet"/>
+      <w:lvlText w:val=""/>
+      <w:lvlJc w:val="left"/>
+      <w:pPr>
+        <w:tabs>
+          <w:tab w:val="num" w:pos="720"/>
+        </w:tabs>
+        <w:ind w:left="720" w:hanging="360"/>
+      </w:pPr>
+      <w:rPr>
+        <w:rFonts w:ascii="Symbol" w:hAnsi="Symbol" w:hint="default"/>
+        <w:sz w:val="20"/>
+      </w:rPr>
+    </w:lvl>
+    <w:lvl w:ilvl="1">
+      <w:start w:val="1"/>
+      <w:numFmt w:val="bullet"/>
+      <w:lvlText w:val="o"/>
+      <w:lvlJc w:val="left"/>
+      <w:pPr>
+        <w:tabs>
+          <w:tab w:val="num" w:pos="1440"/>
+        </w:tabs>
+        <w:ind w:left="1440" w:hanging="360"/>
+      </w:pPr>
+      <w:rPr>
+        <w:rFonts w:ascii="Courier New" w:hAnsi="Courier New" w:hint="default"/>
+        <w:sz w:val="20"/>
+      </w:rPr>
+    </w:lvl>
+    <w:lvl w:ilvl="2" w:tentative="1">
+      <w:start w:val="1"/>
+      <w:numFmt w:val="bullet"/>
+      <w:lvlText w:val=""/>
+      <w:lvlJc w:val="left"/>
+      <w:pPr>
+        <w:tabs>
+          <w:tab w:val="num" w:pos="2160"/>
+        </w:tabs>
+        <w:ind w:left="2160" w:hanging="360"/>
+      </w:pPr>
+      <w:rPr>
+        <w:rFonts w:ascii="Wingdings" w:hAnsi="Wingdings" w:hint="default"/>
+        <w:sz w:val="20"/>
+      </w:rPr>
+    </w:lvl>
+    <w:lvl w:ilvl="3" w:tentative="1">
+      <w:start w:val="1"/>
+      <w:numFmt w:val="bullet"/>
+      <w:lvlText w:val=""/>
+      <w:lvlJc w:val="left"/>
+      <w:pPr>
+        <w:tabs>
+          <w:tab w:val="num" w:pos="2880"/>
+        </w:tabs>
+        <w:ind w:left="2880" w:hanging="360"/>
+      </w:pPr>
+      <w:rPr>
+        <w:rFonts w:ascii="Wingdings" w:hAnsi="Wingdings" w:hint="default"/>
+        <w:sz w:val="20"/>
+      </w:rPr>
+    </w:lvl>
+    <w:lvl w:ilvl="4" w:tentative="1">
+      <w:start w:val="1"/>
+      <w:numFmt w:val="bullet"/>
+      <w:lvlText w:val=""/>
+      <w:lvlJc w:val="left"/>
+      <w:pPr>
+        <w:tabs>
+          <w:tab w:val="num" w:pos="3600"/>
+        </w:tabs>
+        <w:ind w:left="3600" w:hanging="360"/>
+      </w:pPr>
+      <w:rPr>
+        <w:rFonts w:ascii="Wingdings" w:hAnsi="Wingdings" w:hint="default"/>
+        <w:sz w:val="20"/>
+      </w:rPr>
+    </w:lvl>
+    <w:lvl w:ilvl="5" w:tentative="1">
+      <w:start w:val="1"/>
+      <w:numFmt w:val="bullet"/>
+      <w:lvlText w:val=""/>
+      <w:lvlJc w:val="left"/>
+      <w:pPr>
+        <w:tabs>
+          <w:tab w:val="num" w:pos="4320"/>
+        </w:tabs>
+        <w:ind w:left="4320" w:hanging="360"/>
+      </w:pPr>
+      <w:rPr>
+        <w:rFonts w:ascii="Wingdings" w:hAnsi="Wingdings" w:hint="default"/>
+        <w:sz w:val="20"/>
+      </w:rPr>
+    </w:lvl>
+    <w:lvl w:ilvl="6" w:tentative="1">
+      <w:start w:val="1"/>
+      <w:numFmt w:val="bullet"/>
+      <w:lvlText w:val=""/>
+      <w:lvlJc w:val="left"/>
+      <w:pPr>
+        <w:tabs>
+          <w:tab w:val="num" w:pos="5040"/>
+        </w:tabs>
+        <w:ind w:left="5040" w:hanging="360"/>
+      </w:pPr>
+      <w:rPr>
+        <w:rFonts w:ascii="Wingdings" w:hAnsi="Wingdings" w:hint="default"/>
+        <w:sz w:val="20"/>
+      </w:rPr>
+    </w:lvl>
+    <w:lvl w:ilvl="7" w:tentative="1">
+      <w:start w:val="1"/>
+      <w:numFmt w:val="bullet"/>
+      <w:lvlText w:val=""/>
+      <w:lvlJc w:val="left"/>
+      <w:pPr>
+        <w:tabs>
+          <w:tab w:val="num" w:pos="5760"/>
+        </w:tabs>
+        <w:ind w:left="5760" w:hanging="360"/>
+      </w:pPr>
+      <w:rPr>
+        <w:rFonts w:ascii="Wingdings" w:hAnsi="Wingdings" w:hint="default"/>
+        <w:sz w:val="20"/>
+      </w:rPr>
+    </w:lvl>
+    <w:lvl w:ilvl="8" w:tentative="1">
+      <w:start w:val="1"/>
+      <w:numFmt w:val="bullet"/>
+      <w:lvlText w:val=""/>
+      <w:lvlJc w:val="left"/>
+      <w:pPr>
+        <w:tabs>
+          <w:tab w:val="num" w:pos="6480"/>
+        </w:tabs>
+        <w:ind w:left="6480" w:hanging="360"/>
+      </w:pPr>
+      <w:rPr>
+        <w:rFonts w:ascii="Wingdings" w:hAnsi="Wingdings" w:hint="default"/>
+        <w:sz w:val="20"/>
+      </w:rPr>
+    </w:lvl>
+  </w:abstractNum>
+  <w:abstractNum w:abstractNumId="9" w15:restartNumberingAfterBreak="0">
+    <w:nsid w:val="58CA1784"/>
+    <w:multiLevelType w:val="multilevel"/>
+    <w:tmpl w:val="8FA41892"/>
+    <w:lvl w:ilvl="0">
+      <w:start w:val="1"/>
+      <w:numFmt w:val="bullet"/>
+      <w:lvlText w:val=""/>
+      <w:lvlJc w:val="left"/>
+      <w:pPr>
+        <w:tabs>
+          <w:tab w:val="num" w:pos="720"/>
+        </w:tabs>
+        <w:ind w:left="720" w:hanging="360"/>
+      </w:pPr>
+      <w:rPr>
+        <w:rFonts w:ascii="Symbol" w:hAnsi="Symbol" w:hint="default"/>
+        <w:sz w:val="20"/>
+      </w:rPr>
+    </w:lvl>
+    <w:lvl w:ilvl="1" w:tentative="1">
+      <w:start w:val="1"/>
+      <w:numFmt w:val="bullet"/>
+      <w:lvlText w:val="o"/>
+      <w:lvlJc w:val="left"/>
+      <w:pPr>
+        <w:tabs>
+          <w:tab w:val="num" w:pos="1440"/>
+        </w:tabs>
+        <w:ind w:left="1440" w:hanging="360"/>
+      </w:pPr>
+      <w:rPr>
+        <w:rFonts w:ascii="Courier New" w:hAnsi="Courier New" w:hint="default"/>
+        <w:sz w:val="20"/>
+      </w:rPr>
+    </w:lvl>
+    <w:lvl w:ilvl="2" w:tentative="1">
+      <w:start w:val="1"/>
+      <w:numFmt w:val="bullet"/>
+      <w:lvlText w:val=""/>
+      <w:lvlJc w:val="left"/>
+      <w:pPr>
+        <w:tabs>
+          <w:tab w:val="num" w:pos="2160"/>
+        </w:tabs>
+        <w:ind w:left="2160" w:hanging="360"/>
+      </w:pPr>
+      <w:rPr>
+        <w:rFonts w:ascii="Wingdings" w:hAnsi="Wingdings" w:hint="default"/>
+        <w:sz w:val="20"/>
+      </w:rPr>
+    </w:lvl>
+    <w:lvl w:ilvl="3" w:tentative="1">
+      <w:start w:val="1"/>
+      <w:numFmt w:val="bullet"/>
+      <w:lvlText w:val=""/>
+      <w:lvlJc w:val="left"/>
+      <w:pPr>
+        <w:tabs>
+          <w:tab w:val="num" w:pos="2880"/>
+        </w:tabs>
+        <w:ind w:left="2880" w:hanging="360"/>
+      </w:pPr>
+      <w:rPr>
+        <w:rFonts w:ascii="Wingdings" w:hAnsi="Wingdings" w:hint="default"/>
+        <w:sz w:val="20"/>
+      </w:rPr>
+    </w:lvl>
+    <w:lvl w:ilvl="4" w:tentative="1">
+      <w:start w:val="1"/>
+      <w:numFmt w:val="bullet"/>
+      <w:lvlText w:val=""/>
+      <w:lvlJc w:val="left"/>
+      <w:pPr>
+        <w:tabs>
+          <w:tab w:val="num" w:pos="3600"/>
+        </w:tabs>
+        <w:ind w:left="3600" w:hanging="360"/>
+      </w:pPr>
+      <w:rPr>
+        <w:rFonts w:ascii="Wingdings" w:hAnsi="Wingdings" w:hint="default"/>
+        <w:sz w:val="20"/>
+      </w:rPr>
+    </w:lvl>
+    <w:lvl w:ilvl="5" w:tentative="1">
+      <w:start w:val="1"/>
+      <w:numFmt w:val="bullet"/>
+      <w:lvlText w:val=""/>
+      <w:lvlJc w:val="left"/>
+      <w:pPr>
+        <w:tabs>
+          <w:tab w:val="num" w:pos="4320"/>
+        </w:tabs>
+        <w:ind w:left="4320" w:hanging="360"/>
+      </w:pPr>
+      <w:rPr>
+        <w:rFonts w:ascii="Wingdings" w:hAnsi="Wingdings" w:hint="default"/>
+        <w:sz w:val="20"/>
+      </w:rPr>
+    </w:lvl>
+    <w:lvl w:ilvl="6" w:tentative="1">
+      <w:start w:val="1"/>
+      <w:numFmt w:val="bullet"/>
+      <w:lvlText w:val=""/>
+      <w:lvlJc w:val="left"/>
+      <w:pPr>
+        <w:tabs>
+          <w:tab w:val="num" w:pos="5040"/>
+        </w:tabs>
+        <w:ind w:left="5040" w:hanging="360"/>
+      </w:pPr>
+      <w:rPr>
+        <w:rFonts w:ascii="Wingdings" w:hAnsi="Wingdings" w:hint="default"/>
+        <w:sz w:val="20"/>
+      </w:rPr>
+    </w:lvl>
+    <w:lvl w:ilvl="7" w:tentative="1">
+      <w:start w:val="1"/>
+      <w:numFmt w:val="bullet"/>
+      <w:lvlText w:val=""/>
+      <w:lvlJc w:val="left"/>
+      <w:pPr>
+        <w:tabs>
+          <w:tab w:val="num" w:pos="5760"/>
+        </w:tabs>
+        <w:ind w:left="5760" w:hanging="360"/>
+      </w:pPr>
+      <w:rPr>
+        <w:rFonts w:ascii="Wingdings" w:hAnsi="Wingdings" w:hint="default"/>
+        <w:sz w:val="20"/>
+      </w:rPr>
+    </w:lvl>
+    <w:lvl w:ilvl="8" w:tentative="1">
+      <w:start w:val="1"/>
+      <w:numFmt w:val="bullet"/>
+      <w:lvlText w:val=""/>
+      <w:lvlJc w:val="left"/>
+      <w:pPr>
+        <w:tabs>
+          <w:tab w:val="num" w:pos="6480"/>
+        </w:tabs>
+        <w:ind w:left="6480" w:hanging="360"/>
+      </w:pPr>
+      <w:rPr>
+        <w:rFonts w:ascii="Wingdings" w:hAnsi="Wingdings" w:hint="default"/>
+        <w:sz w:val="20"/>
+      </w:rPr>
+    </w:lvl>
+  </w:abstractNum>
+  <w:abstractNum w:abstractNumId="10" w15:restartNumberingAfterBreak="0">
+    <w:nsid w:val="76A85BA6"/>
+    <w:multiLevelType w:val="multilevel"/>
+    <w:tmpl w:val="722C7FF4"/>
+    <w:lvl w:ilvl="0">
+      <w:start w:val="1"/>
+      <w:numFmt w:val="bullet"/>
+      <w:lvlText w:val=""/>
+      <w:lvlJc w:val="left"/>
+      <w:pPr>
+        <w:tabs>
+          <w:tab w:val="num" w:pos="720"/>
+        </w:tabs>
+        <w:ind w:left="720" w:hanging="360"/>
+      </w:pPr>
+      <w:rPr>
+        <w:rFonts w:ascii="Symbol" w:hAnsi="Symbol" w:hint="default"/>
+        <w:sz w:val="20"/>
+      </w:rPr>
+    </w:lvl>
+    <w:lvl w:ilvl="1">
+      <w:start w:val="1"/>
+      <w:numFmt w:val="bullet"/>
+      <w:lvlText w:val="o"/>
+      <w:lvlJc w:val="left"/>
+      <w:pPr>
+        <w:tabs>
+          <w:tab w:val="num" w:pos="1440"/>
+        </w:tabs>
+        <w:ind w:left="1440" w:hanging="360"/>
+      </w:pPr>
+      <w:rPr>
+        <w:rFonts w:ascii="Courier New" w:hAnsi="Courier New" w:hint="default"/>
+        <w:sz w:val="20"/>
+      </w:rPr>
+    </w:lvl>
+    <w:lvl w:ilvl="2" w:tentative="1">
+      <w:start w:val="1"/>
+      <w:numFmt w:val="bullet"/>
+      <w:lvlText w:val=""/>
+      <w:lvlJc w:val="left"/>
+      <w:pPr>
+        <w:tabs>
+          <w:tab w:val="num" w:pos="2160"/>
+        </w:tabs>
+        <w:ind w:left="2160" w:hanging="360"/>
+      </w:pPr>
+      <w:rPr>
+        <w:rFonts w:ascii="Wingdings" w:hAnsi="Wingdings" w:hint="default"/>
+        <w:sz w:val="20"/>
+      </w:rPr>
+    </w:lvl>
+    <w:lvl w:ilvl="3" w:tentative="1">
+      <w:start w:val="1"/>
+      <w:numFmt w:val="bullet"/>
+      <w:lvlText w:val=""/>
+      <w:lvlJc w:val="left"/>
+      <w:pPr>
+        <w:tabs>
+          <w:tab w:val="num" w:pos="2880"/>
+        </w:tabs>
+        <w:ind w:left="2880" w:hanging="360"/>
+      </w:pPr>
+      <w:rPr>
+        <w:rFonts w:ascii="Wingdings" w:hAnsi="Wingdings" w:hint="default"/>
+        <w:sz w:val="20"/>
+      </w:rPr>
+    </w:lvl>
+    <w:lvl w:ilvl="4" w:tentative="1">
+      <w:start w:val="1"/>
+      <w:numFmt w:val="bullet"/>
+      <w:lvlText w:val=""/>
+      <w:lvlJc w:val="left"/>
+      <w:pPr>
+        <w:tabs>
+          <w:tab w:val="num" w:pos="3600"/>
+        </w:tabs>
+        <w:ind w:left="3600" w:hanging="360"/>
+      </w:pPr>
+      <w:rPr>
+        <w:rFonts w:ascii="Wingdings" w:hAnsi="Wingdings" w:hint="default"/>
+        <w:sz w:val="20"/>
+      </w:rPr>
+    </w:lvl>
+    <w:lvl w:ilvl="5" w:tentative="1">
+      <w:start w:val="1"/>
+      <w:numFmt w:val="bullet"/>
+      <w:lvlText w:val=""/>
+      <w:lvlJc w:val="left"/>
+      <w:pPr>
+        <w:tabs>
+          <w:tab w:val="num" w:pos="4320"/>
+        </w:tabs>
+        <w:ind w:left="4320" w:hanging="360"/>
+      </w:pPr>
+      <w:rPr>
+        <w:rFonts w:ascii="Wingdings" w:hAnsi="Wingdings" w:hint="default"/>
+        <w:sz w:val="20"/>
+      </w:rPr>
+    </w:lvl>
+    <w:lvl w:ilvl="6" w:tentative="1">
+      <w:start w:val="1"/>
+      <w:numFmt w:val="bullet"/>
+      <w:lvlText w:val=""/>
+      <w:lvlJc w:val="left"/>
+      <w:pPr>
+        <w:tabs>
+          <w:tab w:val="num" w:pos="5040"/>
+        </w:tabs>
+        <w:ind w:left="5040" w:hanging="360"/>
+      </w:pPr>
+      <w:rPr>
+        <w:rFonts w:ascii="Wingdings" w:hAnsi="Wingdings" w:hint="default"/>
+        <w:sz w:val="20"/>
+      </w:rPr>
+    </w:lvl>
+    <w:lvl w:ilvl="7" w:tentative="1">
+      <w:start w:val="1"/>
+      <w:numFmt w:val="bullet"/>
+      <w:lvlText w:val=""/>
+      <w:lvlJc w:val="left"/>
+      <w:pPr>
+        <w:tabs>
+          <w:tab w:val="num" w:pos="5760"/>
+        </w:tabs>
+        <w:ind w:left="5760" w:hanging="360"/>
+      </w:pPr>
+      <w:rPr>
+        <w:rFonts w:ascii="Wingdings" w:hAnsi="Wingdings" w:hint="default"/>
+        <w:sz w:val="20"/>
+      </w:rPr>
+    </w:lvl>
+    <w:lvl w:ilvl="8" w:tentative="1">
+      <w:start w:val="1"/>
+      <w:numFmt w:val="bullet"/>
+      <w:lvlText w:val=""/>
+      <w:lvlJc w:val="left"/>
+      <w:pPr>
+        <w:tabs>
+          <w:tab w:val="num" w:pos="6480"/>
+        </w:tabs>
+        <w:ind w:left="6480" w:hanging="360"/>
+      </w:pPr>
+      <w:rPr>
+        <w:rFonts w:ascii="Wingdings" w:hAnsi="Wingdings" w:hint="default"/>
+        <w:sz w:val="20"/>
+      </w:rPr>
+    </w:lvl>
+  </w:abstractNum>
   <w:num w:numId="1" w16cid:durableId="239561746">
+    <w:abstractNumId w:val="4"/>
+  </w:num>
+  <w:num w:numId="2" w16cid:durableId="597762370">
+    <w:abstractNumId w:val="5"/>
+  </w:num>
+  <w:num w:numId="3" w16cid:durableId="310136564">
+    <w:abstractNumId w:val="1"/>
+  </w:num>
+  <w:num w:numId="4" w16cid:durableId="1205676345">
+    <w:abstractNumId w:val="7"/>
+  </w:num>
+  <w:num w:numId="5" w16cid:durableId="1087994283">
+    <w:abstractNumId w:val="2"/>
+  </w:num>
+  <w:num w:numId="6" w16cid:durableId="723334098">
+    <w:abstractNumId w:val="10"/>
+  </w:num>
+  <w:num w:numId="7" w16cid:durableId="1757704557">
+    <w:abstractNumId w:val="6"/>
+  </w:num>
+  <w:num w:numId="8" w16cid:durableId="72439869">
+    <w:abstractNumId w:val="3"/>
+  </w:num>
+  <w:num w:numId="9" w16cid:durableId="123079883">
+    <w:abstractNumId w:val="8"/>
+  </w:num>
+  <w:num w:numId="10" w16cid:durableId="1895964906">
     <w:abstractNumId w:val="0"/>
   </w:num>
-  <w:num w:numId="2" w16cid:durableId="597762370">
-    <w:abstractNumId w:val="1"/>
+  <w:num w:numId="11" w16cid:durableId="1975332779">
+    <w:abstractNumId w:val="9"/>
   </w:num>
 </w:numbering>
 </file>
@@ -2044,7 +5148,6 @@
   <w:style w:type="character" w:default="1" w:styleId="VarsaylanParagrafYazTipi">
     <w:name w:val="Default Paragraph Font"/>
     <w:uiPriority w:val="1"/>
-    <w:semiHidden/>
     <w:unhideWhenUsed/>
   </w:style>
   <w:style w:type="table" w:default="1" w:styleId="NormalTablo">

</xml_diff>